<commit_message>
Korrektur und Aufgabe 4
</commit_message>
<xml_diff>
--- a/ReflexionsAufgaben.docx
+++ b/ReflexionsAufgaben.docx
@@ -29,6 +29,7 @@
           <w:r>
             <w:rPr>
               <w:noProof/>
+              <w:lang w:val="de-DE" w:eastAsia="de-DE" w:bidi="ar-SA"/>
             </w:rPr>
             <mc:AlternateContent>
               <mc:Choice Requires="wps">
@@ -260,6 +261,7 @@
           <w:r>
             <w:rPr>
               <w:noProof/>
+              <w:lang w:val="de-DE" w:eastAsia="de-DE" w:bidi="ar-SA"/>
             </w:rPr>
             <mc:AlternateContent>
               <mc:Choice Requires="wps">
@@ -443,8 +445,6 @@
             <w:br w:type="page"/>
           </w:r>
         </w:p>
-        <w:bookmarkStart w:id="0" w:name="_GoBack" w:displacedByCustomXml="next"/>
-        <w:bookmarkEnd w:id="0" w:displacedByCustomXml="next"/>
       </w:sdtContent>
     </w:sdt>
     <w:p>
@@ -517,15 +517,7 @@
           <w:sz w:val="21"/>
           <w:lang w:val="de-DE"/>
         </w:rPr>
-        <w:t xml:space="preserve">, dennoch muss jede einzelne Pizzaklasse einzeln implementiert werden, um den Bridge Pattern </w:t>
-      </w:r>
-      <w:r>
-        <w:rPr>
-          <w:rFonts w:asciiTheme="minorHAnsi" w:hAnsiTheme="minorHAnsi"/>
-          <w:sz w:val="21"/>
-          <w:lang w:val="de-DE"/>
-        </w:rPr>
-        <w:t>gerecht zu werden.</w:t>
+        <w:t>, dennoch muss jede einzelne Pizzaklasse einzeln implementiert werden, um den Bridge Pattern gerecht zu werden.</w:t>
       </w:r>
     </w:p>
     <w:p>
@@ -8650,7 +8642,7 @@
           <w:sz w:val="21"/>
           <w:lang w:val="de-DE"/>
         </w:rPr>
-        <w:t xml:space="preserve"> mit jeder neuen Piz</w:t>
+        <w:t xml:space="preserve"> mit jeder neuen Pizzaklasse</w:t>
       </w:r>
       <w:r>
         <w:rPr>
@@ -8658,7 +8650,7 @@
           <w:sz w:val="21"/>
           <w:lang w:val="de-DE"/>
         </w:rPr>
-        <w:t>zaklassen der Umfang der Kochklassen steigt.</w:t>
+        <w:t xml:space="preserve"> der Umfang der Kochklassen steigt.</w:t>
       </w:r>
     </w:p>
     <w:p>
@@ -14278,6 +14270,8 @@
           <w:lang w:val="de-DE"/>
         </w:rPr>
       </w:pPr>
+      <w:bookmarkStart w:id="0" w:name="_GoBack"/>
+      <w:bookmarkEnd w:id="0"/>
     </w:p>
     <w:p>
       <w:pPr>
@@ -23009,7 +23003,7 @@
           <w:lang w:val="de-DE"/>
         </w:rPr>
         <w:lastRenderedPageBreak/>
-        <w:t>Diskussion (Erwin Stamm)</w:t>
+        <w:t>Diskussion</w:t>
       </w:r>
     </w:p>
     <w:p>
@@ -23032,64 +23026,78 @@
           <w:sz w:val="22"/>
           <w:lang w:val="de-DE"/>
         </w:rPr>
-        <w:t xml:space="preserve">Entwurfsmuster bieten eine Problem unspezifische Struktur, die von anderen Entwicklern </w:t>
+        <w:t>Entwurfsmuster bieten eine</w:t>
       </w:r>
       <w:r>
         <w:rPr>
           <w:sz w:val="22"/>
           <w:lang w:val="de-DE"/>
         </w:rPr>
-        <w:t>erkennbar ist und ermöglichen die Wiederverwendung von bestehendem Quellcode. Dennoch kann der übermäßige oder unpassende Einsatz von Design Pattern  zur erhöhten Komplexität des Quellcodes führen. Im Folgenden wird die korrekte Arbeitsweise und die Code-a</w:t>
+        <w:t xml:space="preserve"> vom</w:t>
       </w:r>
       <w:r>
         <w:rPr>
           <w:sz w:val="22"/>
           <w:lang w:val="de-DE"/>
         </w:rPr>
-        <w:t xml:space="preserve">nd-Fix </w:t>
+        <w:t xml:space="preserve"> Problem un</w:t>
       </w:r>
       <w:r>
         <w:rPr>
           <w:sz w:val="22"/>
           <w:lang w:val="de-DE"/>
         </w:rPr>
-        <w:t>Arbeitsweise</w:t>
+        <w:t>abhängige</w:t>
       </w:r>
       <w:r>
         <w:rPr>
           <w:sz w:val="22"/>
           <w:lang w:val="de-DE"/>
         </w:rPr>
-        <w:t xml:space="preserve"> verglichen, mit dem Fokus auf dem Einsatz von Entwurf</w:t>
+        <w:t xml:space="preserve"> Struktur, die von anderen Entwicklern erkennbar ist und ermöglichen die Wiederverwendung von bestehendem Quellcode. Dennoch kann der übermäßige oder unpassende Einsatz von Design Pattern  zur erhöhten Komplexität des Quellcodes führen. Im Folgenden wird die korrekte Arbeitsweise und die Code-and-Fix </w:t>
       </w:r>
       <w:r>
         <w:rPr>
           <w:sz w:val="22"/>
           <w:lang w:val="de-DE"/>
         </w:rPr>
-        <w:t>s</w:t>
+        <w:t>Arbeitsweise</w:t>
       </w:r>
       <w:r>
         <w:rPr>
           <w:sz w:val="22"/>
           <w:lang w:val="de-DE"/>
         </w:rPr>
-        <w:t>muster.</w:t>
-      </w:r>
-    </w:p>
-    <w:p>
-      <w:pPr>
-        <w:pStyle w:val="KeinLeerraum"/>
+        <w:t xml:space="preserve"> verglichen, mit dem Fokus auf dem Einsatz von Entwurf</w:t>
+      </w:r>
+      <w:r>
         <w:rPr>
           <w:sz w:val="22"/>
           <w:lang w:val="de-DE"/>
         </w:rPr>
-      </w:pPr>
+        <w:t>s</w:t>
+      </w:r>
       <w:r>
         <w:rPr>
           <w:sz w:val="22"/>
           <w:lang w:val="de-DE"/>
         </w:rPr>
+        <w:t>muster.</w:t>
+      </w:r>
+    </w:p>
+    <w:p>
+      <w:pPr>
+        <w:pStyle w:val="KeinLeerraum"/>
+        <w:rPr>
+          <w:sz w:val="22"/>
+          <w:lang w:val="de-DE"/>
+        </w:rPr>
+      </w:pPr>
+      <w:r>
+        <w:rPr>
+          <w:sz w:val="22"/>
+          <w:lang w:val="de-DE"/>
+        </w:rPr>
         <w:tab/>
         <w:t>Entwurfsmuster können durch Benennung</w:t>
       </w:r>
@@ -23098,36 +23106,64 @@
           <w:sz w:val="22"/>
           <w:lang w:val="de-DE"/>
         </w:rPr>
-        <w:t xml:space="preserve"> und Aufbau von einem Entwickler schnell erkannt werden. Durch die Wiedererkennung des Patterns muss der Entwickler sich nicht den gesamten </w:t>
+        <w:t xml:space="preserve"> und Aufbau von einem Entwickler schnell erkannt werden</w:t>
       </w:r>
       <w:r>
         <w:rPr>
           <w:sz w:val="22"/>
           <w:lang w:val="de-DE"/>
         </w:rPr>
-        <w:t>Quellcode durch gehen, sondern nur den Teil des Quellcodes, für den sich der Entwickler interessiert. Dadurch kann der Entwickler den Quellcode in geringer Zeit anpassen oder erweitern. Bei der Erweiterung kann z.B. das Adapterpattern benutzt werden um bes</w:t>
+        <w:t>, besonders wenn auch UML-Diagramme angefertigt wurden</w:t>
       </w:r>
       <w:r>
         <w:rPr>
           <w:sz w:val="22"/>
           <w:lang w:val="de-DE"/>
         </w:rPr>
-        <w:t>tehende Klassen zu erweitern oder anzupassen. Wenn sich nun der Entwickler auch bei seiner Änderung an das Entwicklungsmuster hält, dann Bleibt der Quellcode auch für folgende Entwickler in einem wiedererkennbaren Zustand.</w:t>
-      </w:r>
-    </w:p>
-    <w:p>
-      <w:pPr>
-        <w:pStyle w:val="KeinLeerraum"/>
+        <w:t>. Durch die Wiedererkennung des Patterns muss der Entwickler nicht den gesamten Quellcode durch gehen</w:t>
+      </w:r>
+      <w:r>
         <w:rPr>
           <w:sz w:val="22"/>
           <w:lang w:val="de-DE"/>
         </w:rPr>
-      </w:pPr>
+        <w:t xml:space="preserve"> um die Funktionsweise zu verstehen</w:t>
+      </w:r>
       <w:r>
         <w:rPr>
           <w:sz w:val="22"/>
           <w:lang w:val="de-DE"/>
         </w:rPr>
+        <w:t xml:space="preserve">, sondern nur den Teil des Quellcodes, für den sich der Entwickler interessiert. Dadurch kann der Entwickler den Quellcode in geringer Zeit anpassen oder erweitern. Bei der Erweiterung kann z.B. das Adapterpattern benutzt werden um bestehende Klassen zu erweitern oder anzupassen. Wenn sich nun der Entwickler auch bei seiner Änderung an das Entwicklungsmuster hält, dann </w:t>
+      </w:r>
+      <w:r>
+        <w:rPr>
+          <w:sz w:val="22"/>
+          <w:lang w:val="de-DE"/>
+        </w:rPr>
+        <w:t>b</w:t>
+      </w:r>
+      <w:r>
+        <w:rPr>
+          <w:sz w:val="22"/>
+          <w:lang w:val="de-DE"/>
+        </w:rPr>
+        <w:t>leibt der Quellcode auch für folgende Entwickler in einem wiedererkennbaren Zustand.</w:t>
+      </w:r>
+    </w:p>
+    <w:p>
+      <w:pPr>
+        <w:pStyle w:val="KeinLeerraum"/>
+        <w:rPr>
+          <w:sz w:val="22"/>
+          <w:lang w:val="de-DE"/>
+        </w:rPr>
+      </w:pPr>
+      <w:r>
+        <w:rPr>
+          <w:sz w:val="22"/>
+          <w:lang w:val="de-DE"/>
+        </w:rPr>
         <w:tab/>
         <w:t xml:space="preserve">Dieses </w:t>
       </w:r>
@@ -23143,77 +23179,77 @@
           <w:sz w:val="22"/>
           <w:lang w:val="de-DE"/>
         </w:rPr>
-        <w:t xml:space="preserve"> zeigt das Entwi</w:t>
+        <w:t xml:space="preserve"> zeigt das Entwicklungspattern das </w:t>
       </w:r>
       <w:r>
         <w:rPr>
           <w:sz w:val="22"/>
           <w:lang w:val="de-DE"/>
         </w:rPr>
-        <w:t xml:space="preserve">cklungspattern das </w:t>
+        <w:t>gezielte</w:t>
       </w:r>
       <w:r>
         <w:rPr>
           <w:sz w:val="22"/>
           <w:lang w:val="de-DE"/>
         </w:rPr>
-        <w:t>gezielte</w:t>
+        <w:t xml:space="preserve"> Ändern einer </w:t>
       </w:r>
       <w:r>
         <w:rPr>
           <w:sz w:val="22"/>
           <w:lang w:val="de-DE"/>
         </w:rPr>
-        <w:t xml:space="preserve"> Ändern einer </w:t>
+        <w:t>bestehenden</w:t>
       </w:r>
       <w:r>
         <w:rPr>
           <w:sz w:val="22"/>
           <w:lang w:val="de-DE"/>
         </w:rPr>
-        <w:t>bestehenden</w:t>
+        <w:t xml:space="preserve"> Implementierung erleichtern und den Zeitaufwand verringern können. </w:t>
       </w:r>
       <w:r>
         <w:rPr>
           <w:sz w:val="22"/>
           <w:lang w:val="de-DE"/>
         </w:rPr>
-        <w:t xml:space="preserve"> Implementierung erleichtern und den Zeitaufwand verringern können. </w:t>
+        <w:t>Trotz dessen</w:t>
       </w:r>
       <w:r>
         <w:rPr>
           <w:sz w:val="22"/>
           <w:lang w:val="de-DE"/>
         </w:rPr>
-        <w:t>Trotz dessen</w:t>
+        <w:t xml:space="preserve"> werden Entwurfsmuster nicht von allen </w:t>
       </w:r>
       <w:r>
         <w:rPr>
           <w:sz w:val="22"/>
           <w:lang w:val="de-DE"/>
         </w:rPr>
-        <w:t xml:space="preserve"> werden Entwurfsmuster nicht von allen </w:t>
+        <w:t>Entwicklern</w:t>
       </w:r>
       <w:r>
         <w:rPr>
           <w:sz w:val="22"/>
           <w:lang w:val="de-DE"/>
         </w:rPr>
-        <w:t>Entwicklern</w:t>
+        <w:t xml:space="preserve"> ei</w:t>
       </w:r>
       <w:r>
         <w:rPr>
           <w:sz w:val="22"/>
           <w:lang w:val="de-DE"/>
         </w:rPr>
-        <w:t xml:space="preserve"> eingesetzt. Dies geschieht nicht Grundlos und kann auf mehrere Probleme zurü</w:t>
+        <w:t>ngesetzt. Dies geschieht nicht g</w:t>
       </w:r>
       <w:r>
         <w:rPr>
           <w:sz w:val="22"/>
           <w:lang w:val="de-DE"/>
         </w:rPr>
-        <w:t xml:space="preserve">ckgeführt werden. Im Folgenden möchte ich die Probleme </w:t>
+        <w:t xml:space="preserve">rundlos und kann auf mehrere Probleme zurückgeführt werden. Im Folgenden möchte ich die Probleme </w:t>
       </w:r>
       <w:r>
         <w:rPr>
@@ -23265,85 +23301,120 @@
           <w:sz w:val="22"/>
           <w:lang w:val="de-DE"/>
         </w:rPr>
-        <w:t>Pattern Auswahl</w:t>
+        <w:t>Pattern</w:t>
       </w:r>
       <w:r>
         <w:rPr>
           <w:sz w:val="22"/>
           <w:lang w:val="de-DE"/>
         </w:rPr>
-        <w:t>. Ein normaler Entwickler wird meist e</w:t>
+        <w:t>a</w:t>
       </w:r>
       <w:r>
         <w:rPr>
           <w:sz w:val="22"/>
           <w:lang w:val="de-DE"/>
         </w:rPr>
-        <w:t xml:space="preserve">in Problem geschildert, das dieser bewältigen soll. Nun arbeitet sich der Entwickler in das Problem ein und überlägt sich mögliche </w:t>
+        <w:t>uswahl</w:t>
       </w:r>
       <w:r>
         <w:rPr>
           <w:sz w:val="22"/>
           <w:lang w:val="de-DE"/>
         </w:rPr>
-        <w:t>Implantationen</w:t>
+        <w:t>. Ein normaler Entwickler wird meist ein Problem geschildert, das dieser bewältigen soll. Nun arbeitet sich der Entwickler in das Problem ein und überl</w:t>
       </w:r>
       <w:r>
         <w:rPr>
           <w:sz w:val="22"/>
           <w:lang w:val="de-DE"/>
         </w:rPr>
-        <w:t xml:space="preserve"> wie er das Problem lösen könnte. Als nächstes gibt es zwei </w:t>
+        <w:t>e</w:t>
       </w:r>
       <w:r>
         <w:rPr>
           <w:sz w:val="22"/>
           <w:lang w:val="de-DE"/>
         </w:rPr>
-        <w:t>Möglichkeiten</w:t>
+        <w:t xml:space="preserve">gt sich mögliche </w:t>
       </w:r>
       <w:r>
         <w:rPr>
           <w:sz w:val="22"/>
           <w:lang w:val="de-DE"/>
         </w:rPr>
-        <w:t xml:space="preserve"> was der Entwickler als nächstes mach</w:t>
+        <w:t>Wege</w:t>
       </w:r>
       <w:r>
         <w:rPr>
           <w:sz w:val="22"/>
           <w:lang w:val="de-DE"/>
         </w:rPr>
-        <w:t xml:space="preserve">en könnte. Entweder er Programmiert seine Implementierung oder er überlegt sich ein passendes Entwicklungsmuster. Ersteres wird oft als Code-and-Fix bezeichnet und </w:t>
+        <w:t xml:space="preserve"> wie er das Problem lösen könnte. Als nächstes gibt es zwei </w:t>
       </w:r>
       <w:r>
         <w:rPr>
           <w:sz w:val="22"/>
           <w:lang w:val="de-DE"/>
         </w:rPr>
-        <w:t>letzteres</w:t>
+        <w:t>Möglichkeiten</w:t>
       </w:r>
       <w:r>
         <w:rPr>
           <w:sz w:val="22"/>
           <w:lang w:val="de-DE"/>
         </w:rPr>
-        <w:t xml:space="preserve"> als die korrekte Arbeitsweise.</w:t>
-      </w:r>
-    </w:p>
-    <w:p>
-      <w:pPr>
-        <w:pStyle w:val="KeinLeerraum"/>
+        <w:t xml:space="preserve"> was der Entwickler </w:t>
+      </w:r>
+      <w:r>
         <w:rPr>
           <w:sz w:val="22"/>
           <w:lang w:val="de-DE"/>
         </w:rPr>
-      </w:pPr>
+        <w:t>mache</w:t>
+      </w:r>
       <w:r>
         <w:rPr>
           <w:sz w:val="22"/>
           <w:lang w:val="de-DE"/>
         </w:rPr>
+        <w:t>n könnte. Entweder er p</w:t>
+      </w:r>
+      <w:r>
+        <w:rPr>
+          <w:sz w:val="22"/>
+          <w:lang w:val="de-DE"/>
+        </w:rPr>
+        <w:t xml:space="preserve">rogrammiert seine Implementierung oder er überlegt sich ein passendes Entwicklungsmuster. Ersteres wird oft als Code-and-Fix bezeichnet und </w:t>
+      </w:r>
+      <w:r>
+        <w:rPr>
+          <w:sz w:val="22"/>
+          <w:lang w:val="de-DE"/>
+        </w:rPr>
+        <w:t>letzteres</w:t>
+      </w:r>
+      <w:r>
+        <w:rPr>
+          <w:sz w:val="22"/>
+          <w:lang w:val="de-DE"/>
+        </w:rPr>
+        <w:t xml:space="preserve"> als die korrekte Arbeitsweise.</w:t>
+      </w:r>
+    </w:p>
+    <w:p>
+      <w:pPr>
+        <w:pStyle w:val="KeinLeerraum"/>
+        <w:rPr>
+          <w:sz w:val="22"/>
+          <w:lang w:val="de-DE"/>
+        </w:rPr>
+      </w:pPr>
+      <w:r>
+        <w:rPr>
+          <w:sz w:val="22"/>
+          <w:lang w:val="de-DE"/>
+        </w:rPr>
         <w:tab/>
         <w:t xml:space="preserve">Die </w:t>
       </w:r>
@@ -23359,475 +23430,1850 @@
           <w:sz w:val="22"/>
           <w:lang w:val="de-DE"/>
         </w:rPr>
-        <w:t xml:space="preserve"> Arbeitsweise hat das Problem, das ei</w:t>
+        <w:t xml:space="preserve"> Arbeitsweise hat das Problem, das</w:t>
       </w:r>
       <w:r>
         <w:rPr>
           <w:sz w:val="22"/>
           <w:lang w:val="de-DE"/>
         </w:rPr>
-        <w:t xml:space="preserve">n weitere Problemlösung (Auswahl </w:t>
+        <w:t>s</w:t>
       </w:r>
       <w:r>
         <w:rPr>
           <w:sz w:val="22"/>
           <w:lang w:val="de-DE"/>
         </w:rPr>
-        <w:t>des Entwurfsmusters</w:t>
+        <w:t xml:space="preserve"> ein</w:t>
       </w:r>
       <w:r>
         <w:rPr>
           <w:sz w:val="22"/>
           <w:lang w:val="de-DE"/>
         </w:rPr>
-        <w:t xml:space="preserve">), zwischen die </w:t>
+        <w:t>e</w:t>
       </w:r>
       <w:r>
         <w:rPr>
           <w:sz w:val="22"/>
           <w:lang w:val="de-DE"/>
         </w:rPr>
-        <w:t>Überbelegungen</w:t>
+        <w:t xml:space="preserve"> weitere Problemlösung (Auswahl </w:t>
       </w:r>
       <w:r>
         <w:rPr>
           <w:sz w:val="22"/>
           <w:lang w:val="de-DE"/>
         </w:rPr>
-        <w:t xml:space="preserve"> des Hauptproblems und dessen Umsetzung gelegt</w:t>
+        <w:t>des Entwurfsmusters</w:t>
       </w:r>
       <w:r>
         <w:rPr>
           <w:sz w:val="22"/>
           <w:lang w:val="de-DE"/>
         </w:rPr>
-        <w:t xml:space="preserve"> wird. Das bewirkt zwei Kontextwechsel beim Programmierer:</w:t>
+        <w:t xml:space="preserve">), zwischen die </w:t>
       </w:r>
       <w:r>
         <w:rPr>
           <w:sz w:val="22"/>
           <w:lang w:val="de-DE"/>
         </w:rPr>
-        <w:t xml:space="preserve"> von dem Hauptproblem zur Auswahl des Entwurfsmusters und zu</w:t>
+        <w:t>Überbelegungen</w:t>
       </w:r>
       <w:r>
         <w:rPr>
           <w:sz w:val="22"/>
           <w:lang w:val="de-DE"/>
         </w:rPr>
-        <w:t>rück. Dies führt zu einem z</w:t>
+        <w:t xml:space="preserve"> des Hauptproblems und dessen Umsetzung gelegt</w:t>
       </w:r>
       <w:r>
         <w:rPr>
           <w:sz w:val="22"/>
           <w:lang w:val="de-DE"/>
         </w:rPr>
-        <w:t>eitlichen</w:t>
+        <w:t xml:space="preserve"> wird. Das bewirkt zwei Kontextwechsel beim Programmierer:</w:t>
       </w:r>
       <w:r>
         <w:rPr>
           <w:sz w:val="22"/>
           <w:lang w:val="de-DE"/>
         </w:rPr>
-        <w:t xml:space="preserve"> Verlust</w:t>
+        <w:t xml:space="preserve"> von dem Hauptproblem zur Auswahl des Entwurfsmusters und zu</w:t>
       </w:r>
       <w:r>
         <w:rPr>
           <w:sz w:val="22"/>
           <w:lang w:val="de-DE"/>
         </w:rPr>
-        <w:t xml:space="preserve"> des Entwicklers. Weiterhin könnte der Entwickler </w:t>
+        <w:t>rück. Dies führt zu einem z</w:t>
       </w:r>
       <w:r>
         <w:rPr>
           <w:sz w:val="22"/>
           <w:lang w:val="de-DE"/>
         </w:rPr>
-        <w:t>Überlegungen</w:t>
+        <w:t>eitlichen</w:t>
       </w:r>
       <w:r>
         <w:rPr>
           <w:sz w:val="22"/>
           <w:lang w:val="de-DE"/>
         </w:rPr>
-        <w:t xml:space="preserve"> vergessen die er vo</w:t>
+        <w:t xml:space="preserve"> Verlust</w:t>
       </w:r>
       <w:r>
         <w:rPr>
           <w:sz w:val="22"/>
           <w:lang w:val="de-DE"/>
         </w:rPr>
-        <w:t>r der Auswahl des Entwurfsmusters</w:t>
+        <w:t xml:space="preserve"> des Entwicklers. Weiterhin könnte der Entwickler </w:t>
       </w:r>
       <w:r>
         <w:rPr>
           <w:sz w:val="22"/>
           <w:lang w:val="de-DE"/>
         </w:rPr>
-        <w:t xml:space="preserve"> für das Hauptproblem getroffen hat und muss sich erneut in das Hauptproblem einarbeiten. Weiterhi</w:t>
+        <w:t>Überlegungen</w:t>
       </w:r>
       <w:r>
         <w:rPr>
           <w:sz w:val="22"/>
           <w:lang w:val="de-DE"/>
         </w:rPr>
-        <w:t xml:space="preserve">n besteht die </w:t>
+        <w:t xml:space="preserve"> vergessen die er vo</w:t>
       </w:r>
       <w:r>
         <w:rPr>
           <w:sz w:val="22"/>
           <w:lang w:val="de-DE"/>
         </w:rPr>
-        <w:t>Möglichkeit,</w:t>
+        <w:t>r der Auswahl des Entwurfsmusters</w:t>
       </w:r>
       <w:r>
         <w:rPr>
           <w:sz w:val="22"/>
           <w:lang w:val="de-DE"/>
         </w:rPr>
-        <w:t xml:space="preserve"> das</w:t>
+        <w:t xml:space="preserve"> für das Hauptproblem getroffen hat und muss sich erneut in das Hauptproblem einarbeiten. Weiterhin besteht die </w:t>
       </w:r>
       <w:r>
         <w:rPr>
           <w:sz w:val="22"/>
           <w:lang w:val="de-DE"/>
         </w:rPr>
-        <w:t>s</w:t>
+        <w:t>Möglichkeit,</w:t>
       </w:r>
       <w:r>
         <w:rPr>
           <w:sz w:val="22"/>
           <w:lang w:val="de-DE"/>
         </w:rPr>
-        <w:t xml:space="preserve"> bei der Auswahl des Entwurfsmusters ein unpassendes Entwurfsmus</w:t>
+        <w:t xml:space="preserve"> das</w:t>
       </w:r>
       <w:r>
         <w:rPr>
           <w:sz w:val="22"/>
           <w:lang w:val="de-DE"/>
         </w:rPr>
-        <w:t>t</w:t>
+        <w:t>s</w:t>
       </w:r>
       <w:r>
         <w:rPr>
           <w:sz w:val="22"/>
           <w:lang w:val="de-DE"/>
         </w:rPr>
-        <w:t>er gewählt wurde und sich dies erst während der Implementierung zeigt. Entweder könnte es hingenommen werden und die Implementierung an dem unpassenden Entwurfsmus</w:t>
+        <w:t xml:space="preserve"> bei der Auswahl des Entwurfsmusters ein unpassendes Entwurfsmus</w:t>
       </w:r>
       <w:r>
         <w:rPr>
           <w:sz w:val="22"/>
           <w:lang w:val="de-DE"/>
         </w:rPr>
-        <w:t xml:space="preserve">ter angepasst werden, was die </w:t>
+        <w:t>t</w:t>
       </w:r>
       <w:r>
         <w:rPr>
           <w:sz w:val="22"/>
           <w:lang w:val="de-DE"/>
         </w:rPr>
-        <w:t>Lesbarkeit</w:t>
+        <w:t xml:space="preserve">er gewählt wurde und sich dies erst während der Implementierung zeigt. Entweder könnte es hingenommen werden und die Implementierung an dem unpassenden Entwurfsmuster angepasst werden, was die </w:t>
       </w:r>
       <w:r>
         <w:rPr>
           <w:sz w:val="22"/>
           <w:lang w:val="de-DE"/>
         </w:rPr>
-        <w:t xml:space="preserve"> des Quellcodes </w:t>
+        <w:t>Lesbarkeit</w:t>
       </w:r>
       <w:r>
         <w:rPr>
           <w:sz w:val="22"/>
           <w:lang w:val="de-DE"/>
         </w:rPr>
-        <w:t>verringert</w:t>
+        <w:t xml:space="preserve"> des Quellcodes </w:t>
       </w:r>
       <w:r>
         <w:rPr>
           <w:sz w:val="22"/>
           <w:lang w:val="de-DE"/>
         </w:rPr>
-        <w:t xml:space="preserve"> oder es wird ein passendes Entwurfsmuster ausgewählt, dafür muss aber das bestehende Entwurfsmuster und die Implementierung verworfen werden. Der letztere Fall führt dabei zu einem enormen </w:t>
+        <w:t>verringert</w:t>
       </w:r>
       <w:r>
         <w:rPr>
           <w:sz w:val="22"/>
           <w:lang w:val="de-DE"/>
         </w:rPr>
-        <w:t>zeitlichen Verlust</w:t>
+        <w:t xml:space="preserve"> oder es wird ein passendes Entwurfsmuster ausgewählt, dafür muss aber das bestehende Entwurfsmuster und die Implementierung verworfen werden. Der letztere Fall führt dabei zu einem enormen </w:t>
       </w:r>
       <w:r>
         <w:rPr>
           <w:sz w:val="22"/>
           <w:lang w:val="de-DE"/>
         </w:rPr>
-        <w:t>.</w:t>
-      </w:r>
-    </w:p>
-    <w:p>
-      <w:pPr>
-        <w:pStyle w:val="KeinLeerraum"/>
+        <w:t>zeitlichen Verlust</w:t>
+      </w:r>
+      <w:r>
         <w:rPr>
           <w:sz w:val="22"/>
           <w:lang w:val="de-DE"/>
         </w:rPr>
-      </w:pPr>
-      <w:r>
+        <w:t>.</w:t>
+      </w:r>
+    </w:p>
+    <w:p>
+      <w:pPr>
+        <w:pStyle w:val="KeinLeerraum"/>
         <w:rPr>
           <w:sz w:val="22"/>
           <w:lang w:val="de-DE"/>
         </w:rPr>
-        <w:tab/>
-        <w:t>Die Code-and-Fix Lösung, die im Folgenden als Protoyping bezeichnet wird, hat keinen Kontextwechsel zwischen der Analyse des Hauptproblems und dessen Umsetzung, hat aber das Problem das kein Entwurfsmuster zum Zeitpunkt der ersten Imple</w:t>
-      </w:r>
+      </w:pPr>
       <w:r>
         <w:rPr>
           <w:sz w:val="22"/>
           <w:lang w:val="de-DE"/>
         </w:rPr>
-        <w:t xml:space="preserve">mentation vorliegt, dies erschwert die Einarbeitung in den Quellcode für Zukünftige Nutzer. Um dieses Problem zu beseitigen muss nach der ersten Implementierung (Prototype), überlegt werden ob der Einsatz eines </w:t>
+        <w:tab/>
+        <w:t>Die Code-and-Fix Lösung, die im Folgenden als Protoyping bezeichnet wird, hat keinen Kontextwechsel zwischen der Analyse des Hauptproblems und dessen Umsetzung, hat aber das Problem das kein Entwurfsmuster zum Zeitpunkt der ersten Implementati</w:t>
       </w:r>
       <w:r>
         <w:rPr>
           <w:sz w:val="22"/>
           <w:lang w:val="de-DE"/>
         </w:rPr>
-        <w:t>Entwurfsmusters</w:t>
+        <w:t>on vorliegt. D</w:t>
       </w:r>
       <w:r>
         <w:rPr>
           <w:sz w:val="22"/>
           <w:lang w:val="de-DE"/>
         </w:rPr>
-        <w:t xml:space="preserve"> zur Strukturierung des Quellco</w:t>
+        <w:t xml:space="preserve">ies erschwert die Einarbeitung in den Quellcode für </w:t>
       </w:r>
       <w:r>
         <w:rPr>
           <w:sz w:val="22"/>
           <w:lang w:val="de-DE"/>
         </w:rPr>
-        <w:t xml:space="preserve">de </w:t>
+        <w:t>z</w:t>
       </w:r>
       <w:r>
         <w:rPr>
           <w:sz w:val="22"/>
           <w:lang w:val="de-DE"/>
         </w:rPr>
-        <w:t>eingesetzt</w:t>
+        <w:t>ukünftige Nutzer. Um dieses Problem zu beseitigen muss nach der ersten Implementierung (Prototype) überlegt werden</w:t>
       </w:r>
       <w:r>
         <w:rPr>
           <w:sz w:val="22"/>
           <w:lang w:val="de-DE"/>
         </w:rPr>
-        <w:t xml:space="preserve"> werden soll. Der im Protoype erstellte Quellcode kann dann beim Einsatz eines </w:t>
+        <w:t>,</w:t>
       </w:r>
       <w:r>
         <w:rPr>
           <w:sz w:val="22"/>
           <w:lang w:val="de-DE"/>
         </w:rPr>
-        <w:t>Entwurfsmusters</w:t>
+        <w:t xml:space="preserve"> ob der Einsatz eines </w:t>
       </w:r>
       <w:r>
         <w:rPr>
           <w:sz w:val="22"/>
           <w:lang w:val="de-DE"/>
         </w:rPr>
-        <w:t xml:space="preserve"> auf diesen Abstrahiert werden, da der Entwickler noch keine feste Quellcodestruktur zum Zeitpunkt des Protoypes erstellt haben sollte und nur </w:t>
+        <w:t>Entwurfsmusters</w:t>
       </w:r>
       <w:r>
         <w:rPr>
           <w:sz w:val="22"/>
           <w:lang w:val="de-DE"/>
         </w:rPr>
-        <w:t>Funktionen</w:t>
+        <w:t xml:space="preserve"> zur Strukturierung des Quellcode </w:t>
       </w:r>
       <w:r>
         <w:rPr>
           <w:sz w:val="22"/>
           <w:lang w:val="de-DE"/>
         </w:rPr>
-        <w:t xml:space="preserve"> in Methoden kapseln sollte. Das Hauptproblem bei dieser </w:t>
+        <w:t>eingesetzt</w:t>
       </w:r>
       <w:r>
         <w:rPr>
           <w:sz w:val="22"/>
           <w:lang w:val="de-DE"/>
         </w:rPr>
-        <w:t>Vorgehensweise</w:t>
+        <w:t xml:space="preserve"> werden soll. Der im Protoype erstellte Quellcode kann dann beim Einsatz eines </w:t>
       </w:r>
       <w:r>
         <w:rPr>
           <w:sz w:val="22"/>
           <w:lang w:val="de-DE"/>
         </w:rPr>
-        <w:t xml:space="preserve"> ist, das die nötige Zeit zur Entwurf</w:t>
+        <w:t>Entwurfsmusters</w:t>
       </w:r>
       <w:r>
         <w:rPr>
           <w:sz w:val="22"/>
           <w:lang w:val="de-DE"/>
         </w:rPr>
-        <w:t>s</w:t>
+        <w:t xml:space="preserve"> auf diesen a</w:t>
       </w:r>
       <w:r>
         <w:rPr>
           <w:sz w:val="22"/>
           <w:lang w:val="de-DE"/>
         </w:rPr>
-        <w:t>muster</w:t>
+        <w:t xml:space="preserve">bstrahiert werden, da der Entwickler noch keine feste Quellcodestruktur zum Zeitpunkt des Protoypes erstellt haben sollte und nur </w:t>
       </w:r>
       <w:r>
         <w:rPr>
           <w:sz w:val="22"/>
           <w:lang w:val="de-DE"/>
         </w:rPr>
-        <w:t>auswahl nach der Prototype-I</w:t>
+        <w:t>Funktionen</w:t>
       </w:r>
       <w:r>
         <w:rPr>
           <w:sz w:val="22"/>
           <w:lang w:val="de-DE"/>
         </w:rPr>
-        <w:t>mplementation einberechnet werden muss. Zeitlicher druck wird dazu führen, dass das Problem frühzeitig als beende</w:t>
+        <w:t xml:space="preserve"> in Methoden kapseln sollte. Das Hauptproblem bei dieser </w:t>
       </w:r>
       <w:r>
         <w:rPr>
           <w:sz w:val="22"/>
           <w:lang w:val="de-DE"/>
         </w:rPr>
-        <w:t>t erklärt wird und der Prototype als fertige Lösung übergeben wird. Dies führt dazu</w:t>
+        <w:t>Vorgehensweise</w:t>
       </w:r>
       <w:r>
         <w:rPr>
           <w:sz w:val="22"/>
           <w:lang w:val="de-DE"/>
         </w:rPr>
-        <w:t>,</w:t>
+        <w:t xml:space="preserve"> ist, das die nötige Zeit zur Entwurf</w:t>
       </w:r>
       <w:r>
         <w:rPr>
           <w:sz w:val="22"/>
           <w:lang w:val="de-DE"/>
         </w:rPr>
-        <w:t xml:space="preserve"> das</w:t>
+        <w:t>s</w:t>
       </w:r>
       <w:r>
         <w:rPr>
           <w:sz w:val="22"/>
           <w:lang w:val="de-DE"/>
         </w:rPr>
-        <w:t>s</w:t>
+        <w:t>muster</w:t>
       </w:r>
       <w:r>
         <w:rPr>
           <w:sz w:val="22"/>
           <w:lang w:val="de-DE"/>
         </w:rPr>
-        <w:t xml:space="preserve"> Quellcode </w:t>
+        <w:t>auswahl nach der Prototype-I</w:t>
       </w:r>
       <w:r>
         <w:rPr>
           <w:sz w:val="22"/>
           <w:lang w:val="de-DE"/>
         </w:rPr>
-        <w:t>unstrukturiert</w:t>
+        <w:t xml:space="preserve">mplementation einberechnet werden muss. Zeitlicher </w:t>
       </w:r>
       <w:r>
         <w:rPr>
           <w:sz w:val="22"/>
           <w:lang w:val="de-DE"/>
         </w:rPr>
-        <w:t xml:space="preserve"> liegen gelassen wird und dieser für zukünftige Entwickler schwerer zu verstehen ist und diese somit eine längere Einarbeitungszeit haben.  Im </w:t>
+        <w:t>D</w:t>
       </w:r>
       <w:r>
         <w:rPr>
           <w:sz w:val="22"/>
           <w:lang w:val="de-DE"/>
         </w:rPr>
-        <w:t xml:space="preserve">Gegensatz dazu kann die Lösung bei der korrekten Arbeitweise erst übergeben werden, wenn die Struktur schon </w:t>
+        <w:t>ruck wird dazu führen, dass das Problem frühzeitig als beendet erklärt wird und der Prototype als fertige Lösung übergeben wird. Dies führt dazu</w:t>
       </w:r>
       <w:r>
         <w:rPr>
           <w:sz w:val="22"/>
           <w:lang w:val="de-DE"/>
         </w:rPr>
-        <w:t>eingeplant</w:t>
+        <w:t>,</w:t>
       </w:r>
       <w:r>
         <w:rPr>
           <w:sz w:val="22"/>
           <w:lang w:val="de-DE"/>
         </w:rPr>
-        <w:t xml:space="preserve"> ist, da diese vor der Implementierung umgesetzt wird. Dabei ist auch zusehen, das bei der korrekten </w:t>
+        <w:t xml:space="preserve"> das</w:t>
       </w:r>
       <w:r>
         <w:rPr>
           <w:sz w:val="22"/>
           <w:lang w:val="de-DE"/>
         </w:rPr>
-        <w:t>Arbeitsweise</w:t>
+        <w:t>s</w:t>
       </w:r>
       <w:r>
         <w:rPr>
           <w:sz w:val="22"/>
           <w:lang w:val="de-DE"/>
         </w:rPr>
-        <w:t xml:space="preserve"> die Implementierung an d</w:t>
+        <w:t xml:space="preserve"> Quellcode </w:t>
       </w:r>
       <w:r>
         <w:rPr>
           <w:sz w:val="22"/>
           <w:lang w:val="de-DE"/>
         </w:rPr>
-        <w:t>as Entwurf</w:t>
+        <w:t>unstrukturiert</w:t>
       </w:r>
       <w:r>
         <w:rPr>
           <w:sz w:val="22"/>
           <w:lang w:val="de-DE"/>
         </w:rPr>
-        <w:t>s</w:t>
+        <w:t xml:space="preserve"> liegen gelassen wird und dieser für zukünftige Entwickler schwerer zu verstehen ist und diese somit eine lä</w:t>
       </w:r>
       <w:r>
         <w:rPr>
           <w:sz w:val="22"/>
           <w:lang w:val="de-DE"/>
         </w:rPr>
-        <w:t>muster angepasst wird und beim Prototyping das Entwurf</w:t>
+        <w:t xml:space="preserve">ngere Einarbeitungszeit haben. </w:t>
       </w:r>
       <w:r>
         <w:rPr>
           <w:sz w:val="22"/>
           <w:lang w:val="de-DE"/>
         </w:rPr>
-        <w:t>s</w:t>
+        <w:t>Im Gegensatz dazu kann die Lösung bei der korrekten Arbeit</w:t>
       </w:r>
       <w:r>
         <w:rPr>
           <w:sz w:val="22"/>
           <w:lang w:val="de-DE"/>
         </w:rPr>
-        <w:t>muster an der Implementierung.</w:t>
-      </w:r>
-    </w:p>
-    <w:p>
-      <w:pPr>
-        <w:pStyle w:val="KeinLeerraum"/>
+        <w:t>s</w:t>
+      </w:r>
+      <w:r>
         <w:rPr>
           <w:sz w:val="22"/>
           <w:lang w:val="de-DE"/>
         </w:rPr>
-      </w:pPr>
+        <w:t xml:space="preserve">weise erst übergeben werden, wenn die Struktur schon </w:t>
+      </w:r>
       <w:r>
         <w:rPr>
           <w:sz w:val="22"/>
           <w:lang w:val="de-DE"/>
         </w:rPr>
+        <w:t>eingeplant</w:t>
+      </w:r>
+      <w:r>
+        <w:rPr>
+          <w:sz w:val="22"/>
+          <w:lang w:val="de-DE"/>
+        </w:rPr>
+        <w:t xml:space="preserve"> ist, da diese vor der Implementierung umgesetzt wird. Dabei ist auch zu</w:t>
+      </w:r>
+      <w:r>
+        <w:rPr>
+          <w:sz w:val="22"/>
+          <w:lang w:val="de-DE"/>
+        </w:rPr>
+        <w:t xml:space="preserve"> </w:t>
+      </w:r>
+      <w:r>
+        <w:rPr>
+          <w:sz w:val="22"/>
+          <w:lang w:val="de-DE"/>
+        </w:rPr>
+        <w:t xml:space="preserve">sehen, </w:t>
+      </w:r>
+      <w:r>
+        <w:rPr>
+          <w:sz w:val="22"/>
+          <w:lang w:val="de-DE"/>
+        </w:rPr>
+        <w:t>dass</w:t>
+      </w:r>
+      <w:r>
+        <w:rPr>
+          <w:sz w:val="22"/>
+          <w:lang w:val="de-DE"/>
+        </w:rPr>
+        <w:t xml:space="preserve"> bei der korrekten </w:t>
+      </w:r>
+      <w:r>
+        <w:rPr>
+          <w:sz w:val="22"/>
+          <w:lang w:val="de-DE"/>
+        </w:rPr>
+        <w:t>Arbeitsweise</w:t>
+      </w:r>
+      <w:r>
+        <w:rPr>
+          <w:sz w:val="22"/>
+          <w:lang w:val="de-DE"/>
+        </w:rPr>
+        <w:t xml:space="preserve"> die Implementierung an das Entwurf</w:t>
+      </w:r>
+      <w:r>
+        <w:rPr>
+          <w:sz w:val="22"/>
+          <w:lang w:val="de-DE"/>
+        </w:rPr>
+        <w:t>s</w:t>
+      </w:r>
+      <w:r>
+        <w:rPr>
+          <w:sz w:val="22"/>
+          <w:lang w:val="de-DE"/>
+        </w:rPr>
+        <w:t>muster angepasst wird und beim Prototyping das Entwurf</w:t>
+      </w:r>
+      <w:r>
+        <w:rPr>
+          <w:sz w:val="22"/>
+          <w:lang w:val="de-DE"/>
+        </w:rPr>
+        <w:t>s</w:t>
+      </w:r>
+      <w:r>
+        <w:rPr>
+          <w:sz w:val="22"/>
+          <w:lang w:val="de-DE"/>
+        </w:rPr>
+        <w:t>muster an d</w:t>
+      </w:r>
+      <w:r>
+        <w:rPr>
+          <w:sz w:val="22"/>
+          <w:lang w:val="de-DE"/>
+        </w:rPr>
+        <w:t>ie</w:t>
+      </w:r>
+      <w:r>
+        <w:rPr>
+          <w:sz w:val="22"/>
+          <w:lang w:val="de-DE"/>
+        </w:rPr>
+        <w:t xml:space="preserve"> Implementierung.</w:t>
+      </w:r>
+    </w:p>
+    <w:p>
+      <w:pPr>
+        <w:pStyle w:val="KeinLeerraum"/>
+        <w:rPr>
+          <w:sz w:val="22"/>
+          <w:lang w:val="de-DE"/>
+        </w:rPr>
+      </w:pPr>
+      <w:r>
+        <w:rPr>
+          <w:sz w:val="22"/>
+          <w:lang w:val="de-DE"/>
+        </w:rPr>
         <w:tab/>
         <w:t>Die Endgültige Auswahl liegt beim Entwickler, dieser kann entscheiden welche Vorgehensweise er für sich bevorzugt.</w:t>
+      </w:r>
+    </w:p>
+    <w:p>
+      <w:pPr>
+        <w:pStyle w:val="KeinLeerraum"/>
+        <w:ind w:firstLine="709"/>
+        <w:rPr>
+          <w:sz w:val="22"/>
+          <w:lang w:val="de-DE"/>
+        </w:rPr>
+      </w:pPr>
+      <w:r>
+        <w:rPr>
+          <w:sz w:val="22"/>
+          <w:lang w:val="de-DE"/>
+        </w:rPr>
+        <w:lastRenderedPageBreak/>
+        <w:t>Im Allgemeinen muss man natürlich auch die Größe des Problems betrachten. Je umfangreicher das zu implementierende Problem oder das am Problem arbeitende Team ist, desto wichtiger wird eine klare Unterteilung, während der Overhead sich bei sehr kleinen Problemen vielleicht nicht lohnt bzw. eine zu extrem kleingliedrige Aufteilung</w:t>
+      </w:r>
+      <w:r>
+        <w:rPr>
+          <w:sz w:val="22"/>
+          <w:lang w:val="de-DE"/>
+        </w:rPr>
+        <w:t xml:space="preserve"> auch die Lesbarkeit, Wartbarkeit, etc. wieder verringert. Das hat sich in diesem Projekt stark gezeigt, da das Problem sehr simpel gehalten war, ist aber auch bei komplexeren Problemen zu beachten.</w:t>
+      </w:r>
+    </w:p>
+    <w:p>
+      <w:pPr>
+        <w:pStyle w:val="KeinLeerraum"/>
+        <w:ind w:firstLine="709"/>
+        <w:rPr>
+          <w:sz w:val="22"/>
+          <w:lang w:val="de-DE"/>
+        </w:rPr>
+      </w:pPr>
+      <w:r>
+        <w:rPr>
+          <w:sz w:val="22"/>
+          <w:lang w:val="de-DE"/>
+        </w:rPr>
+        <w:t>Manchmal kann das Fokussieren auf ausgefallene Entwurfsmuster auch von einer einfachen Lösung ablenken. Nehmen wir als Beispiel den Fall 3. „</w:t>
+      </w:r>
+      <w:r>
+        <w:rPr>
+          <w:sz w:val="22"/>
+          <w:lang w:val="de-DE"/>
+        </w:rPr>
+        <w:t xml:space="preserve">Der Preis setzt </w:t>
+      </w:r>
+      <w:r>
+        <w:rPr>
+          <w:sz w:val="22"/>
+          <w:lang w:val="de-DE"/>
+        </w:rPr>
+        <w:t>sich additiv aus den Preisen für die Größ</w:t>
+      </w:r>
+      <w:r>
+        <w:rPr>
+          <w:sz w:val="22"/>
+          <w:lang w:val="de-DE"/>
+        </w:rPr>
+        <w:t xml:space="preserve">e der </w:t>
+      </w:r>
+      <w:r>
+        <w:rPr>
+          <w:sz w:val="22"/>
+          <w:lang w:val="de-DE"/>
+        </w:rPr>
+        <w:t>Pizza und den Preisen der gewä</w:t>
+      </w:r>
+      <w:r>
+        <w:rPr>
+          <w:sz w:val="22"/>
+          <w:lang w:val="de-DE"/>
+        </w:rPr>
+        <w:t>hlten Zutaten</w:t>
+      </w:r>
+      <w:r>
+        <w:rPr>
+          <w:sz w:val="22"/>
+          <w:lang w:val="de-DE"/>
+        </w:rPr>
+        <w:t xml:space="preserve"> </w:t>
+      </w:r>
+      <w:r>
+        <w:rPr>
+          <w:sz w:val="22"/>
+          <w:lang w:val="de-DE"/>
+        </w:rPr>
+        <w:t>zusammen.</w:t>
+      </w:r>
+      <w:r>
+        <w:rPr>
+          <w:sz w:val="22"/>
+          <w:lang w:val="de-DE"/>
+        </w:rPr>
+        <w:t>“</w:t>
+      </w:r>
+    </w:p>
+    <w:p>
+      <w:pPr>
+        <w:pStyle w:val="KeinLeerraum"/>
+        <w:ind w:firstLine="709"/>
+        <w:rPr>
+          <w:sz w:val="22"/>
+          <w:lang w:val="de-DE"/>
+        </w:rPr>
+      </w:pPr>
+      <w:r>
+        <w:rPr>
+          <w:sz w:val="22"/>
+          <w:lang w:val="de-DE"/>
+        </w:rPr>
+        <w:t>Sowohl Decorator- als auch Composite-Pattern lassen sich darauf anwenden, aber es sind auch viel simplere Lösungen möglich:</w:t>
+      </w:r>
+    </w:p>
+    <w:p>
+      <w:pPr>
+        <w:pStyle w:val="KeinLeerraum"/>
+        <w:rPr>
+          <w:sz w:val="22"/>
+          <w:lang w:val="de-DE"/>
+        </w:rPr>
+      </w:pPr>
+    </w:p>
+    <w:p>
+      <w:pPr>
+        <w:pStyle w:val="berschrift2"/>
+        <w:rPr>
+          <w:lang w:val="de-DE" w:bidi="ar-SA"/>
+        </w:rPr>
+      </w:pPr>
+      <w:r>
+        <w:rPr>
+          <w:lang w:val="de-DE" w:bidi="ar-SA"/>
+        </w:rPr>
+        <w:t>Alternative Implementierung</w:t>
+      </w:r>
+    </w:p>
+    <w:p>
+      <w:pPr>
+        <w:pStyle w:val="KeinLeerraum"/>
+        <w:rPr>
+          <w:sz w:val="22"/>
+          <w:lang w:val="de-DE"/>
+        </w:rPr>
+      </w:pPr>
+    </w:p>
+    <w:p>
+      <w:pPr>
+        <w:widowControl/>
+        <w:suppressAutoHyphens w:val="0"/>
+        <w:autoSpaceDE w:val="0"/>
+        <w:adjustRightInd w:val="0"/>
+        <w:textAlignment w:val="auto"/>
+        <w:rPr>
+          <w:rFonts w:ascii="Consolas" w:hAnsi="Consolas" w:cs="Consolas"/>
+          <w:color w:val="000000"/>
+          <w:kern w:val="0"/>
+          <w:sz w:val="19"/>
+          <w:szCs w:val="19"/>
+          <w:highlight w:val="white"/>
+          <w:lang w:val="de-DE" w:bidi="ar-SA"/>
+        </w:rPr>
+      </w:pPr>
+      <w:r>
+        <w:rPr>
+          <w:rFonts w:ascii="Consolas" w:hAnsi="Consolas" w:cs="Consolas"/>
+          <w:color w:val="0000FF"/>
+          <w:kern w:val="0"/>
+          <w:sz w:val="19"/>
+          <w:szCs w:val="19"/>
+          <w:highlight w:val="white"/>
+          <w:lang w:val="de-DE" w:bidi="ar-SA"/>
+        </w:rPr>
+        <w:t>using</w:t>
+      </w:r>
+      <w:r>
+        <w:rPr>
+          <w:rFonts w:ascii="Consolas" w:hAnsi="Consolas" w:cs="Consolas"/>
+          <w:color w:val="000000"/>
+          <w:kern w:val="0"/>
+          <w:sz w:val="19"/>
+          <w:szCs w:val="19"/>
+          <w:highlight w:val="white"/>
+          <w:lang w:val="de-DE" w:bidi="ar-SA"/>
+        </w:rPr>
+        <w:t xml:space="preserve"> System;</w:t>
+      </w:r>
+    </w:p>
+    <w:p>
+      <w:pPr>
+        <w:widowControl/>
+        <w:suppressAutoHyphens w:val="0"/>
+        <w:autoSpaceDE w:val="0"/>
+        <w:adjustRightInd w:val="0"/>
+        <w:textAlignment w:val="auto"/>
+        <w:rPr>
+          <w:rFonts w:ascii="Consolas" w:hAnsi="Consolas" w:cs="Consolas"/>
+          <w:color w:val="000000"/>
+          <w:kern w:val="0"/>
+          <w:sz w:val="19"/>
+          <w:szCs w:val="19"/>
+          <w:highlight w:val="white"/>
+          <w:lang w:val="de-DE" w:bidi="ar-SA"/>
+        </w:rPr>
+      </w:pPr>
+      <w:r>
+        <w:rPr>
+          <w:rFonts w:ascii="Consolas" w:hAnsi="Consolas" w:cs="Consolas"/>
+          <w:color w:val="0000FF"/>
+          <w:kern w:val="0"/>
+          <w:sz w:val="19"/>
+          <w:szCs w:val="19"/>
+          <w:highlight w:val="white"/>
+          <w:lang w:val="de-DE" w:bidi="ar-SA"/>
+        </w:rPr>
+        <w:t>using</w:t>
+      </w:r>
+      <w:r>
+        <w:rPr>
+          <w:rFonts w:ascii="Consolas" w:hAnsi="Consolas" w:cs="Consolas"/>
+          <w:color w:val="000000"/>
+          <w:kern w:val="0"/>
+          <w:sz w:val="19"/>
+          <w:szCs w:val="19"/>
+          <w:highlight w:val="white"/>
+          <w:lang w:val="de-DE" w:bidi="ar-SA"/>
+        </w:rPr>
+        <w:t xml:space="preserve"> System.Collections.Generic;</w:t>
+      </w:r>
+    </w:p>
+    <w:p>
+      <w:pPr>
+        <w:widowControl/>
+        <w:suppressAutoHyphens w:val="0"/>
+        <w:autoSpaceDE w:val="0"/>
+        <w:adjustRightInd w:val="0"/>
+        <w:textAlignment w:val="auto"/>
+        <w:rPr>
+          <w:rFonts w:ascii="Consolas" w:hAnsi="Consolas" w:cs="Consolas"/>
+          <w:color w:val="000000"/>
+          <w:kern w:val="0"/>
+          <w:sz w:val="19"/>
+          <w:szCs w:val="19"/>
+          <w:highlight w:val="white"/>
+          <w:lang w:val="de-DE" w:bidi="ar-SA"/>
+        </w:rPr>
+      </w:pPr>
+    </w:p>
+    <w:p>
+      <w:pPr>
+        <w:widowControl/>
+        <w:suppressAutoHyphens w:val="0"/>
+        <w:autoSpaceDE w:val="0"/>
+        <w:adjustRightInd w:val="0"/>
+        <w:textAlignment w:val="auto"/>
+        <w:rPr>
+          <w:rFonts w:ascii="Consolas" w:hAnsi="Consolas" w:cs="Consolas"/>
+          <w:color w:val="000000"/>
+          <w:kern w:val="0"/>
+          <w:sz w:val="19"/>
+          <w:szCs w:val="19"/>
+          <w:highlight w:val="white"/>
+          <w:lang w:val="de-DE" w:bidi="ar-SA"/>
+        </w:rPr>
+      </w:pPr>
+      <w:r>
+        <w:rPr>
+          <w:rFonts w:ascii="Consolas" w:hAnsi="Consolas" w:cs="Consolas"/>
+          <w:color w:val="0000FF"/>
+          <w:kern w:val="0"/>
+          <w:sz w:val="19"/>
+          <w:szCs w:val="19"/>
+          <w:highlight w:val="white"/>
+          <w:lang w:val="de-DE" w:bidi="ar-SA"/>
+        </w:rPr>
+        <w:t>enum</w:t>
+      </w:r>
+      <w:r>
+        <w:rPr>
+          <w:rFonts w:ascii="Consolas" w:hAnsi="Consolas" w:cs="Consolas"/>
+          <w:color w:val="000000"/>
+          <w:kern w:val="0"/>
+          <w:sz w:val="19"/>
+          <w:szCs w:val="19"/>
+          <w:highlight w:val="white"/>
+          <w:lang w:val="de-DE" w:bidi="ar-SA"/>
+        </w:rPr>
+        <w:t xml:space="preserve"> </w:t>
+      </w:r>
+      <w:r>
+        <w:rPr>
+          <w:rFonts w:ascii="Consolas" w:hAnsi="Consolas" w:cs="Consolas"/>
+          <w:color w:val="2B91AF"/>
+          <w:kern w:val="0"/>
+          <w:sz w:val="19"/>
+          <w:szCs w:val="19"/>
+          <w:highlight w:val="white"/>
+          <w:lang w:val="de-DE" w:bidi="ar-SA"/>
+        </w:rPr>
+        <w:t>size</w:t>
+      </w:r>
+      <w:r>
+        <w:rPr>
+          <w:rFonts w:ascii="Consolas" w:hAnsi="Consolas" w:cs="Consolas"/>
+          <w:color w:val="000000"/>
+          <w:kern w:val="0"/>
+          <w:sz w:val="19"/>
+          <w:szCs w:val="19"/>
+          <w:highlight w:val="white"/>
+          <w:lang w:val="de-DE" w:bidi="ar-SA"/>
+        </w:rPr>
+        <w:t xml:space="preserve"> { Piccolo, Std, Grande };</w:t>
+      </w:r>
+    </w:p>
+    <w:p>
+      <w:pPr>
+        <w:widowControl/>
+        <w:suppressAutoHyphens w:val="0"/>
+        <w:autoSpaceDE w:val="0"/>
+        <w:adjustRightInd w:val="0"/>
+        <w:textAlignment w:val="auto"/>
+        <w:rPr>
+          <w:rFonts w:ascii="Consolas" w:hAnsi="Consolas" w:cs="Consolas"/>
+          <w:color w:val="000000"/>
+          <w:kern w:val="0"/>
+          <w:sz w:val="19"/>
+          <w:szCs w:val="19"/>
+          <w:highlight w:val="white"/>
+          <w:lang w:val="de-DE" w:bidi="ar-SA"/>
+        </w:rPr>
+      </w:pPr>
+      <w:r>
+        <w:rPr>
+          <w:rFonts w:ascii="Consolas" w:hAnsi="Consolas" w:cs="Consolas"/>
+          <w:color w:val="0000FF"/>
+          <w:kern w:val="0"/>
+          <w:sz w:val="19"/>
+          <w:szCs w:val="19"/>
+          <w:highlight w:val="white"/>
+          <w:lang w:val="de-DE" w:bidi="ar-SA"/>
+        </w:rPr>
+        <w:t>enum</w:t>
+      </w:r>
+      <w:r>
+        <w:rPr>
+          <w:rFonts w:ascii="Consolas" w:hAnsi="Consolas" w:cs="Consolas"/>
+          <w:color w:val="000000"/>
+          <w:kern w:val="0"/>
+          <w:sz w:val="19"/>
+          <w:szCs w:val="19"/>
+          <w:highlight w:val="white"/>
+          <w:lang w:val="de-DE" w:bidi="ar-SA"/>
+        </w:rPr>
+        <w:t xml:space="preserve"> </w:t>
+      </w:r>
+      <w:r>
+        <w:rPr>
+          <w:rFonts w:ascii="Consolas" w:hAnsi="Consolas" w:cs="Consolas"/>
+          <w:color w:val="2B91AF"/>
+          <w:kern w:val="0"/>
+          <w:sz w:val="19"/>
+          <w:szCs w:val="19"/>
+          <w:highlight w:val="white"/>
+          <w:lang w:val="de-DE" w:bidi="ar-SA"/>
+        </w:rPr>
+        <w:t>belag</w:t>
+      </w:r>
+      <w:r>
+        <w:rPr>
+          <w:rFonts w:ascii="Consolas" w:hAnsi="Consolas" w:cs="Consolas"/>
+          <w:color w:val="000000"/>
+          <w:kern w:val="0"/>
+          <w:sz w:val="19"/>
+          <w:szCs w:val="19"/>
+          <w:highlight w:val="white"/>
+          <w:lang w:val="de-DE" w:bidi="ar-SA"/>
+        </w:rPr>
+        <w:t xml:space="preserve"> { cheese, salami }; </w:t>
+      </w:r>
+      <w:r>
+        <w:rPr>
+          <w:rFonts w:ascii="Consolas" w:hAnsi="Consolas" w:cs="Consolas"/>
+          <w:color w:val="008000"/>
+          <w:kern w:val="0"/>
+          <w:sz w:val="19"/>
+          <w:szCs w:val="19"/>
+          <w:highlight w:val="white"/>
+          <w:lang w:val="de-DE" w:bidi="ar-SA"/>
+        </w:rPr>
+        <w:t xml:space="preserve">// ... </w:t>
+      </w:r>
+    </w:p>
+    <w:p>
+      <w:pPr>
+        <w:widowControl/>
+        <w:suppressAutoHyphens w:val="0"/>
+        <w:autoSpaceDE w:val="0"/>
+        <w:adjustRightInd w:val="0"/>
+        <w:textAlignment w:val="auto"/>
+        <w:rPr>
+          <w:rFonts w:ascii="Consolas" w:hAnsi="Consolas" w:cs="Consolas"/>
+          <w:color w:val="000000"/>
+          <w:kern w:val="0"/>
+          <w:sz w:val="19"/>
+          <w:szCs w:val="19"/>
+          <w:highlight w:val="white"/>
+          <w:lang w:val="de-DE" w:bidi="ar-SA"/>
+        </w:rPr>
+      </w:pPr>
+    </w:p>
+    <w:p>
+      <w:pPr>
+        <w:widowControl/>
+        <w:suppressAutoHyphens w:val="0"/>
+        <w:autoSpaceDE w:val="0"/>
+        <w:adjustRightInd w:val="0"/>
+        <w:textAlignment w:val="auto"/>
+        <w:rPr>
+          <w:rFonts w:ascii="Consolas" w:hAnsi="Consolas" w:cs="Consolas"/>
+          <w:color w:val="000000"/>
+          <w:kern w:val="0"/>
+          <w:sz w:val="19"/>
+          <w:szCs w:val="19"/>
+          <w:highlight w:val="white"/>
+          <w:lang w:val="de-DE" w:bidi="ar-SA"/>
+        </w:rPr>
+      </w:pPr>
+      <w:r>
+        <w:rPr>
+          <w:rFonts w:ascii="Consolas" w:hAnsi="Consolas" w:cs="Consolas"/>
+          <w:color w:val="0000FF"/>
+          <w:kern w:val="0"/>
+          <w:sz w:val="19"/>
+          <w:szCs w:val="19"/>
+          <w:highlight w:val="white"/>
+          <w:lang w:val="de-DE" w:bidi="ar-SA"/>
+        </w:rPr>
+        <w:t>public</w:t>
+      </w:r>
+      <w:r>
+        <w:rPr>
+          <w:rFonts w:ascii="Consolas" w:hAnsi="Consolas" w:cs="Consolas"/>
+          <w:color w:val="000000"/>
+          <w:kern w:val="0"/>
+          <w:sz w:val="19"/>
+          <w:szCs w:val="19"/>
+          <w:highlight w:val="white"/>
+          <w:lang w:val="de-DE" w:bidi="ar-SA"/>
+        </w:rPr>
+        <w:t xml:space="preserve"> </w:t>
+      </w:r>
+      <w:r>
+        <w:rPr>
+          <w:rFonts w:ascii="Consolas" w:hAnsi="Consolas" w:cs="Consolas"/>
+          <w:color w:val="0000FF"/>
+          <w:kern w:val="0"/>
+          <w:sz w:val="19"/>
+          <w:szCs w:val="19"/>
+          <w:highlight w:val="white"/>
+          <w:lang w:val="de-DE" w:bidi="ar-SA"/>
+        </w:rPr>
+        <w:t>static</w:t>
+      </w:r>
+      <w:r>
+        <w:rPr>
+          <w:rFonts w:ascii="Consolas" w:hAnsi="Consolas" w:cs="Consolas"/>
+          <w:color w:val="000000"/>
+          <w:kern w:val="0"/>
+          <w:sz w:val="19"/>
+          <w:szCs w:val="19"/>
+          <w:highlight w:val="white"/>
+          <w:lang w:val="de-DE" w:bidi="ar-SA"/>
+        </w:rPr>
+        <w:t xml:space="preserve"> </w:t>
+      </w:r>
+      <w:r>
+        <w:rPr>
+          <w:rFonts w:ascii="Consolas" w:hAnsi="Consolas" w:cs="Consolas"/>
+          <w:color w:val="0000FF"/>
+          <w:kern w:val="0"/>
+          <w:sz w:val="19"/>
+          <w:szCs w:val="19"/>
+          <w:highlight w:val="white"/>
+          <w:lang w:val="de-DE" w:bidi="ar-SA"/>
+        </w:rPr>
+        <w:t>class</w:t>
+      </w:r>
+      <w:r>
+        <w:rPr>
+          <w:rFonts w:ascii="Consolas" w:hAnsi="Consolas" w:cs="Consolas"/>
+          <w:color w:val="000000"/>
+          <w:kern w:val="0"/>
+          <w:sz w:val="19"/>
+          <w:szCs w:val="19"/>
+          <w:highlight w:val="white"/>
+          <w:lang w:val="de-DE" w:bidi="ar-SA"/>
+        </w:rPr>
+        <w:t xml:space="preserve"> </w:t>
+      </w:r>
+      <w:r>
+        <w:rPr>
+          <w:rFonts w:ascii="Consolas" w:hAnsi="Consolas" w:cs="Consolas"/>
+          <w:color w:val="2B91AF"/>
+          <w:kern w:val="0"/>
+          <w:sz w:val="19"/>
+          <w:szCs w:val="19"/>
+          <w:highlight w:val="white"/>
+          <w:lang w:val="de-DE" w:bidi="ar-SA"/>
+        </w:rPr>
+        <w:t>Pizza</w:t>
+      </w:r>
+      <w:r>
+        <w:rPr>
+          <w:rFonts w:ascii="Consolas" w:hAnsi="Consolas" w:cs="Consolas"/>
+          <w:color w:val="000000"/>
+          <w:kern w:val="0"/>
+          <w:sz w:val="19"/>
+          <w:szCs w:val="19"/>
+          <w:highlight w:val="white"/>
+          <w:lang w:val="de-DE" w:bidi="ar-SA"/>
+        </w:rPr>
+        <w:t xml:space="preserve"> {</w:t>
+      </w:r>
+    </w:p>
+    <w:p>
+      <w:pPr>
+        <w:widowControl/>
+        <w:suppressAutoHyphens w:val="0"/>
+        <w:autoSpaceDE w:val="0"/>
+        <w:adjustRightInd w:val="0"/>
+        <w:textAlignment w:val="auto"/>
+        <w:rPr>
+          <w:rFonts w:ascii="Consolas" w:hAnsi="Consolas" w:cs="Consolas"/>
+          <w:color w:val="000000"/>
+          <w:kern w:val="0"/>
+          <w:sz w:val="19"/>
+          <w:szCs w:val="19"/>
+          <w:highlight w:val="white"/>
+          <w:lang w:val="de-DE" w:bidi="ar-SA"/>
+        </w:rPr>
+      </w:pPr>
+      <w:r>
+        <w:rPr>
+          <w:rFonts w:ascii="Consolas" w:hAnsi="Consolas" w:cs="Consolas"/>
+          <w:color w:val="000000"/>
+          <w:kern w:val="0"/>
+          <w:sz w:val="19"/>
+          <w:szCs w:val="19"/>
+          <w:highlight w:val="white"/>
+          <w:lang w:val="de-DE" w:bidi="ar-SA"/>
+        </w:rPr>
+        <w:t xml:space="preserve">    </w:t>
+      </w:r>
+      <w:r>
+        <w:rPr>
+          <w:rFonts w:ascii="Consolas" w:hAnsi="Consolas" w:cs="Consolas"/>
+          <w:color w:val="0000FF"/>
+          <w:kern w:val="0"/>
+          <w:sz w:val="19"/>
+          <w:szCs w:val="19"/>
+          <w:highlight w:val="white"/>
+          <w:lang w:val="de-DE" w:bidi="ar-SA"/>
+        </w:rPr>
+        <w:t>public</w:t>
+      </w:r>
+      <w:r>
+        <w:rPr>
+          <w:rFonts w:ascii="Consolas" w:hAnsi="Consolas" w:cs="Consolas"/>
+          <w:color w:val="000000"/>
+          <w:kern w:val="0"/>
+          <w:sz w:val="19"/>
+          <w:szCs w:val="19"/>
+          <w:highlight w:val="white"/>
+          <w:lang w:val="de-DE" w:bidi="ar-SA"/>
+        </w:rPr>
+        <w:t xml:space="preserve"> </w:t>
+      </w:r>
+      <w:r>
+        <w:rPr>
+          <w:rFonts w:ascii="Consolas" w:hAnsi="Consolas" w:cs="Consolas"/>
+          <w:color w:val="0000FF"/>
+          <w:kern w:val="0"/>
+          <w:sz w:val="19"/>
+          <w:szCs w:val="19"/>
+          <w:highlight w:val="white"/>
+          <w:lang w:val="de-DE" w:bidi="ar-SA"/>
+        </w:rPr>
+        <w:t>static</w:t>
+      </w:r>
+      <w:r>
+        <w:rPr>
+          <w:rFonts w:ascii="Consolas" w:hAnsi="Consolas" w:cs="Consolas"/>
+          <w:color w:val="000000"/>
+          <w:kern w:val="0"/>
+          <w:sz w:val="19"/>
+          <w:szCs w:val="19"/>
+          <w:highlight w:val="white"/>
+          <w:lang w:val="de-DE" w:bidi="ar-SA"/>
+        </w:rPr>
+        <w:t xml:space="preserve"> </w:t>
+      </w:r>
+      <w:r>
+        <w:rPr>
+          <w:rFonts w:ascii="Consolas" w:hAnsi="Consolas" w:cs="Consolas"/>
+          <w:color w:val="2B91AF"/>
+          <w:kern w:val="0"/>
+          <w:sz w:val="19"/>
+          <w:szCs w:val="19"/>
+          <w:highlight w:val="white"/>
+          <w:lang w:val="de-DE" w:bidi="ar-SA"/>
+        </w:rPr>
+        <w:t>Dictionary</w:t>
+      </w:r>
+      <w:r>
+        <w:rPr>
+          <w:rFonts w:ascii="Consolas" w:hAnsi="Consolas" w:cs="Consolas"/>
+          <w:color w:val="000000"/>
+          <w:kern w:val="0"/>
+          <w:sz w:val="19"/>
+          <w:szCs w:val="19"/>
+          <w:highlight w:val="white"/>
+          <w:lang w:val="de-DE" w:bidi="ar-SA"/>
+        </w:rPr>
+        <w:t xml:space="preserve">&lt;size, </w:t>
+      </w:r>
+      <w:r>
+        <w:rPr>
+          <w:rFonts w:ascii="Consolas" w:hAnsi="Consolas" w:cs="Consolas"/>
+          <w:color w:val="0000FF"/>
+          <w:kern w:val="0"/>
+          <w:sz w:val="19"/>
+          <w:szCs w:val="19"/>
+          <w:highlight w:val="white"/>
+          <w:lang w:val="de-DE" w:bidi="ar-SA"/>
+        </w:rPr>
+        <w:t>int</w:t>
+      </w:r>
+      <w:r>
+        <w:rPr>
+          <w:rFonts w:ascii="Consolas" w:hAnsi="Consolas" w:cs="Consolas"/>
+          <w:color w:val="000000"/>
+          <w:kern w:val="0"/>
+          <w:sz w:val="19"/>
+          <w:szCs w:val="19"/>
+          <w:highlight w:val="white"/>
+          <w:lang w:val="de-DE" w:bidi="ar-SA"/>
+        </w:rPr>
+        <w:t xml:space="preserve">&gt; sizepay = </w:t>
+      </w:r>
+      <w:r>
+        <w:rPr>
+          <w:rFonts w:ascii="Consolas" w:hAnsi="Consolas" w:cs="Consolas"/>
+          <w:color w:val="0000FF"/>
+          <w:kern w:val="0"/>
+          <w:sz w:val="19"/>
+          <w:szCs w:val="19"/>
+          <w:highlight w:val="white"/>
+          <w:lang w:val="de-DE" w:bidi="ar-SA"/>
+        </w:rPr>
+        <w:t>new</w:t>
+      </w:r>
+      <w:r>
+        <w:rPr>
+          <w:rFonts w:ascii="Consolas" w:hAnsi="Consolas" w:cs="Consolas"/>
+          <w:color w:val="000000"/>
+          <w:kern w:val="0"/>
+          <w:sz w:val="19"/>
+          <w:szCs w:val="19"/>
+          <w:highlight w:val="white"/>
+          <w:lang w:val="de-DE" w:bidi="ar-SA"/>
+        </w:rPr>
+        <w:t xml:space="preserve"> </w:t>
+      </w:r>
+      <w:r>
+        <w:rPr>
+          <w:rFonts w:ascii="Consolas" w:hAnsi="Consolas" w:cs="Consolas"/>
+          <w:color w:val="2B91AF"/>
+          <w:kern w:val="0"/>
+          <w:sz w:val="19"/>
+          <w:szCs w:val="19"/>
+          <w:highlight w:val="white"/>
+          <w:lang w:val="de-DE" w:bidi="ar-SA"/>
+        </w:rPr>
+        <w:t>Dictionary</w:t>
+      </w:r>
+      <w:r>
+        <w:rPr>
+          <w:rFonts w:ascii="Consolas" w:hAnsi="Consolas" w:cs="Consolas"/>
+          <w:color w:val="000000"/>
+          <w:kern w:val="0"/>
+          <w:sz w:val="19"/>
+          <w:szCs w:val="19"/>
+          <w:highlight w:val="white"/>
+          <w:lang w:val="de-DE" w:bidi="ar-SA"/>
+        </w:rPr>
+        <w:t>&lt;size,</w:t>
+      </w:r>
+      <w:r>
+        <w:rPr>
+          <w:rFonts w:ascii="Consolas" w:hAnsi="Consolas" w:cs="Consolas"/>
+          <w:color w:val="0000FF"/>
+          <w:kern w:val="0"/>
+          <w:sz w:val="19"/>
+          <w:szCs w:val="19"/>
+          <w:highlight w:val="white"/>
+          <w:lang w:val="de-DE" w:bidi="ar-SA"/>
+        </w:rPr>
+        <w:t>int</w:t>
+      </w:r>
+      <w:r>
+        <w:rPr>
+          <w:rFonts w:ascii="Consolas" w:hAnsi="Consolas" w:cs="Consolas"/>
+          <w:color w:val="000000"/>
+          <w:kern w:val="0"/>
+          <w:sz w:val="19"/>
+          <w:szCs w:val="19"/>
+          <w:highlight w:val="white"/>
+          <w:lang w:val="de-DE" w:bidi="ar-SA"/>
+        </w:rPr>
+        <w:t>&gt;(){ {Piccolo, 1}, {Std, 2}, {Grande, 3} };</w:t>
+      </w:r>
+    </w:p>
+    <w:p>
+      <w:pPr>
+        <w:widowControl/>
+        <w:suppressAutoHyphens w:val="0"/>
+        <w:autoSpaceDE w:val="0"/>
+        <w:adjustRightInd w:val="0"/>
+        <w:textAlignment w:val="auto"/>
+        <w:rPr>
+          <w:rFonts w:ascii="Consolas" w:hAnsi="Consolas" w:cs="Consolas"/>
+          <w:color w:val="000000"/>
+          <w:kern w:val="0"/>
+          <w:sz w:val="19"/>
+          <w:szCs w:val="19"/>
+          <w:highlight w:val="white"/>
+          <w:lang w:val="de-DE" w:bidi="ar-SA"/>
+        </w:rPr>
+      </w:pPr>
+      <w:r>
+        <w:rPr>
+          <w:rFonts w:ascii="Consolas" w:hAnsi="Consolas" w:cs="Consolas"/>
+          <w:color w:val="000000"/>
+          <w:kern w:val="0"/>
+          <w:sz w:val="19"/>
+          <w:szCs w:val="19"/>
+          <w:highlight w:val="white"/>
+          <w:lang w:val="de-DE" w:bidi="ar-SA"/>
+        </w:rPr>
+        <w:t xml:space="preserve">    </w:t>
+      </w:r>
+      <w:r>
+        <w:rPr>
+          <w:rFonts w:ascii="Consolas" w:hAnsi="Consolas" w:cs="Consolas"/>
+          <w:color w:val="0000FF"/>
+          <w:kern w:val="0"/>
+          <w:sz w:val="19"/>
+          <w:szCs w:val="19"/>
+          <w:highlight w:val="white"/>
+          <w:lang w:val="de-DE" w:bidi="ar-SA"/>
+        </w:rPr>
+        <w:t>public</w:t>
+      </w:r>
+      <w:r>
+        <w:rPr>
+          <w:rFonts w:ascii="Consolas" w:hAnsi="Consolas" w:cs="Consolas"/>
+          <w:color w:val="000000"/>
+          <w:kern w:val="0"/>
+          <w:sz w:val="19"/>
+          <w:szCs w:val="19"/>
+          <w:highlight w:val="white"/>
+          <w:lang w:val="de-DE" w:bidi="ar-SA"/>
+        </w:rPr>
+        <w:t xml:space="preserve"> </w:t>
+      </w:r>
+      <w:r>
+        <w:rPr>
+          <w:rFonts w:ascii="Consolas" w:hAnsi="Consolas" w:cs="Consolas"/>
+          <w:color w:val="0000FF"/>
+          <w:kern w:val="0"/>
+          <w:sz w:val="19"/>
+          <w:szCs w:val="19"/>
+          <w:highlight w:val="white"/>
+          <w:lang w:val="de-DE" w:bidi="ar-SA"/>
+        </w:rPr>
+        <w:t>static</w:t>
+      </w:r>
+      <w:r>
+        <w:rPr>
+          <w:rFonts w:ascii="Consolas" w:hAnsi="Consolas" w:cs="Consolas"/>
+          <w:color w:val="000000"/>
+          <w:kern w:val="0"/>
+          <w:sz w:val="19"/>
+          <w:szCs w:val="19"/>
+          <w:highlight w:val="white"/>
+          <w:lang w:val="de-DE" w:bidi="ar-SA"/>
+        </w:rPr>
+        <w:t xml:space="preserve"> </w:t>
+      </w:r>
+      <w:r>
+        <w:rPr>
+          <w:rFonts w:ascii="Consolas" w:hAnsi="Consolas" w:cs="Consolas"/>
+          <w:color w:val="2B91AF"/>
+          <w:kern w:val="0"/>
+          <w:sz w:val="19"/>
+          <w:szCs w:val="19"/>
+          <w:highlight w:val="white"/>
+          <w:lang w:val="de-DE" w:bidi="ar-SA"/>
+        </w:rPr>
+        <w:t>Dictionary</w:t>
+      </w:r>
+      <w:r>
+        <w:rPr>
+          <w:rFonts w:ascii="Consolas" w:hAnsi="Consolas" w:cs="Consolas"/>
+          <w:color w:val="000000"/>
+          <w:kern w:val="0"/>
+          <w:sz w:val="19"/>
+          <w:szCs w:val="19"/>
+          <w:highlight w:val="white"/>
+          <w:lang w:val="de-DE" w:bidi="ar-SA"/>
+        </w:rPr>
+        <w:t xml:space="preserve">&lt;belag, </w:t>
+      </w:r>
+      <w:r>
+        <w:rPr>
+          <w:rFonts w:ascii="Consolas" w:hAnsi="Consolas" w:cs="Consolas"/>
+          <w:color w:val="0000FF"/>
+          <w:kern w:val="0"/>
+          <w:sz w:val="19"/>
+          <w:szCs w:val="19"/>
+          <w:highlight w:val="white"/>
+          <w:lang w:val="de-DE" w:bidi="ar-SA"/>
+        </w:rPr>
+        <w:t>int</w:t>
+      </w:r>
+      <w:r>
+        <w:rPr>
+          <w:rFonts w:ascii="Consolas" w:hAnsi="Consolas" w:cs="Consolas"/>
+          <w:color w:val="000000"/>
+          <w:kern w:val="0"/>
+          <w:sz w:val="19"/>
+          <w:szCs w:val="19"/>
+          <w:highlight w:val="white"/>
+          <w:lang w:val="de-DE" w:bidi="ar-SA"/>
+        </w:rPr>
+        <w:t xml:space="preserve">&gt; belagpay = </w:t>
+      </w:r>
+      <w:r>
+        <w:rPr>
+          <w:rFonts w:ascii="Consolas" w:hAnsi="Consolas" w:cs="Consolas"/>
+          <w:color w:val="0000FF"/>
+          <w:kern w:val="0"/>
+          <w:sz w:val="19"/>
+          <w:szCs w:val="19"/>
+          <w:highlight w:val="white"/>
+          <w:lang w:val="de-DE" w:bidi="ar-SA"/>
+        </w:rPr>
+        <w:t>new</w:t>
+      </w:r>
+      <w:r>
+        <w:rPr>
+          <w:rFonts w:ascii="Consolas" w:hAnsi="Consolas" w:cs="Consolas"/>
+          <w:color w:val="000000"/>
+          <w:kern w:val="0"/>
+          <w:sz w:val="19"/>
+          <w:szCs w:val="19"/>
+          <w:highlight w:val="white"/>
+          <w:lang w:val="de-DE" w:bidi="ar-SA"/>
+        </w:rPr>
+        <w:t xml:space="preserve"> </w:t>
+      </w:r>
+      <w:r>
+        <w:rPr>
+          <w:rFonts w:ascii="Consolas" w:hAnsi="Consolas" w:cs="Consolas"/>
+          <w:color w:val="2B91AF"/>
+          <w:kern w:val="0"/>
+          <w:sz w:val="19"/>
+          <w:szCs w:val="19"/>
+          <w:highlight w:val="white"/>
+          <w:lang w:val="de-DE" w:bidi="ar-SA"/>
+        </w:rPr>
+        <w:t>Dictionary</w:t>
+      </w:r>
+      <w:r>
+        <w:rPr>
+          <w:rFonts w:ascii="Consolas" w:hAnsi="Consolas" w:cs="Consolas"/>
+          <w:color w:val="000000"/>
+          <w:kern w:val="0"/>
+          <w:sz w:val="19"/>
+          <w:szCs w:val="19"/>
+          <w:highlight w:val="white"/>
+          <w:lang w:val="de-DE" w:bidi="ar-SA"/>
+        </w:rPr>
+        <w:t>&lt;belag,</w:t>
+      </w:r>
+      <w:r>
+        <w:rPr>
+          <w:rFonts w:ascii="Consolas" w:hAnsi="Consolas" w:cs="Consolas"/>
+          <w:color w:val="0000FF"/>
+          <w:kern w:val="0"/>
+          <w:sz w:val="19"/>
+          <w:szCs w:val="19"/>
+          <w:highlight w:val="white"/>
+          <w:lang w:val="de-DE" w:bidi="ar-SA"/>
+        </w:rPr>
+        <w:t>int</w:t>
+      </w:r>
+      <w:r>
+        <w:rPr>
+          <w:rFonts w:ascii="Consolas" w:hAnsi="Consolas" w:cs="Consolas"/>
+          <w:color w:val="000000"/>
+          <w:kern w:val="0"/>
+          <w:sz w:val="19"/>
+          <w:szCs w:val="19"/>
+          <w:highlight w:val="white"/>
+          <w:lang w:val="de-DE" w:bidi="ar-SA"/>
+        </w:rPr>
+        <w:t>&gt;(){ {cheese, 1}, {salami, 2} };</w:t>
+      </w:r>
+    </w:p>
+    <w:p>
+      <w:pPr>
+        <w:widowControl/>
+        <w:suppressAutoHyphens w:val="0"/>
+        <w:autoSpaceDE w:val="0"/>
+        <w:adjustRightInd w:val="0"/>
+        <w:textAlignment w:val="auto"/>
+        <w:rPr>
+          <w:rFonts w:ascii="Consolas" w:hAnsi="Consolas" w:cs="Consolas"/>
+          <w:color w:val="000000"/>
+          <w:kern w:val="0"/>
+          <w:sz w:val="19"/>
+          <w:szCs w:val="19"/>
+          <w:highlight w:val="white"/>
+          <w:lang w:val="de-DE" w:bidi="ar-SA"/>
+        </w:rPr>
+      </w:pPr>
+    </w:p>
+    <w:p>
+      <w:pPr>
+        <w:widowControl/>
+        <w:suppressAutoHyphens w:val="0"/>
+        <w:autoSpaceDE w:val="0"/>
+        <w:adjustRightInd w:val="0"/>
+        <w:textAlignment w:val="auto"/>
+        <w:rPr>
+          <w:rFonts w:ascii="Consolas" w:hAnsi="Consolas" w:cs="Consolas"/>
+          <w:color w:val="000000"/>
+          <w:kern w:val="0"/>
+          <w:sz w:val="19"/>
+          <w:szCs w:val="19"/>
+          <w:highlight w:val="white"/>
+          <w:lang w:val="de-DE" w:bidi="ar-SA"/>
+        </w:rPr>
+      </w:pPr>
+      <w:r>
+        <w:rPr>
+          <w:rFonts w:ascii="Consolas" w:hAnsi="Consolas" w:cs="Consolas"/>
+          <w:color w:val="000000"/>
+          <w:kern w:val="0"/>
+          <w:sz w:val="19"/>
+          <w:szCs w:val="19"/>
+          <w:highlight w:val="white"/>
+          <w:lang w:val="de-DE" w:bidi="ar-SA"/>
+        </w:rPr>
+        <w:t xml:space="preserve">    </w:t>
+      </w:r>
+      <w:r>
+        <w:rPr>
+          <w:rFonts w:ascii="Consolas" w:hAnsi="Consolas" w:cs="Consolas"/>
+          <w:color w:val="0000FF"/>
+          <w:kern w:val="0"/>
+          <w:sz w:val="19"/>
+          <w:szCs w:val="19"/>
+          <w:highlight w:val="white"/>
+          <w:lang w:val="de-DE" w:bidi="ar-SA"/>
+        </w:rPr>
+        <w:t>public</w:t>
+      </w:r>
+      <w:r>
+        <w:rPr>
+          <w:rFonts w:ascii="Consolas" w:hAnsi="Consolas" w:cs="Consolas"/>
+          <w:color w:val="000000"/>
+          <w:kern w:val="0"/>
+          <w:sz w:val="19"/>
+          <w:szCs w:val="19"/>
+          <w:highlight w:val="white"/>
+          <w:lang w:val="de-DE" w:bidi="ar-SA"/>
+        </w:rPr>
+        <w:t xml:space="preserve"> </w:t>
+      </w:r>
+      <w:r>
+        <w:rPr>
+          <w:rFonts w:ascii="Consolas" w:hAnsi="Consolas" w:cs="Consolas"/>
+          <w:color w:val="0000FF"/>
+          <w:kern w:val="0"/>
+          <w:sz w:val="19"/>
+          <w:szCs w:val="19"/>
+          <w:highlight w:val="white"/>
+          <w:lang w:val="de-DE" w:bidi="ar-SA"/>
+        </w:rPr>
+        <w:t>static</w:t>
+      </w:r>
+      <w:r>
+        <w:rPr>
+          <w:rFonts w:ascii="Consolas" w:hAnsi="Consolas" w:cs="Consolas"/>
+          <w:color w:val="000000"/>
+          <w:kern w:val="0"/>
+          <w:sz w:val="19"/>
+          <w:szCs w:val="19"/>
+          <w:highlight w:val="white"/>
+          <w:lang w:val="de-DE" w:bidi="ar-SA"/>
+        </w:rPr>
+        <w:t xml:space="preserve"> </w:t>
+      </w:r>
+      <w:r>
+        <w:rPr>
+          <w:rFonts w:ascii="Consolas" w:hAnsi="Consolas" w:cs="Consolas"/>
+          <w:color w:val="0000FF"/>
+          <w:kern w:val="0"/>
+          <w:sz w:val="19"/>
+          <w:szCs w:val="19"/>
+          <w:highlight w:val="white"/>
+          <w:lang w:val="de-DE" w:bidi="ar-SA"/>
+        </w:rPr>
+        <w:t>int</w:t>
+      </w:r>
+      <w:r>
+        <w:rPr>
+          <w:rFonts w:ascii="Consolas" w:hAnsi="Consolas" w:cs="Consolas"/>
+          <w:color w:val="000000"/>
+          <w:kern w:val="0"/>
+          <w:sz w:val="19"/>
+          <w:szCs w:val="19"/>
+          <w:highlight w:val="white"/>
+          <w:lang w:val="de-DE" w:bidi="ar-SA"/>
+        </w:rPr>
+        <w:t xml:space="preserve"> preis(size g, </w:t>
+      </w:r>
+      <w:r>
+        <w:rPr>
+          <w:rFonts w:ascii="Consolas" w:hAnsi="Consolas" w:cs="Consolas"/>
+          <w:color w:val="2B91AF"/>
+          <w:kern w:val="0"/>
+          <w:sz w:val="19"/>
+          <w:szCs w:val="19"/>
+          <w:highlight w:val="white"/>
+          <w:lang w:val="de-DE" w:bidi="ar-SA"/>
+        </w:rPr>
+        <w:t>List</w:t>
+      </w:r>
+      <w:r>
+        <w:rPr>
+          <w:rFonts w:ascii="Consolas" w:hAnsi="Consolas" w:cs="Consolas"/>
+          <w:color w:val="000000"/>
+          <w:kern w:val="0"/>
+          <w:sz w:val="19"/>
+          <w:szCs w:val="19"/>
+          <w:highlight w:val="white"/>
+          <w:lang w:val="de-DE" w:bidi="ar-SA"/>
+        </w:rPr>
+        <w:t>&lt;belag&gt; b) {</w:t>
+      </w:r>
+    </w:p>
+    <w:p>
+      <w:pPr>
+        <w:widowControl/>
+        <w:suppressAutoHyphens w:val="0"/>
+        <w:autoSpaceDE w:val="0"/>
+        <w:adjustRightInd w:val="0"/>
+        <w:textAlignment w:val="auto"/>
+        <w:rPr>
+          <w:rFonts w:ascii="Consolas" w:hAnsi="Consolas" w:cs="Consolas"/>
+          <w:color w:val="000000"/>
+          <w:kern w:val="0"/>
+          <w:sz w:val="19"/>
+          <w:szCs w:val="19"/>
+          <w:highlight w:val="white"/>
+          <w:lang w:val="de-DE" w:bidi="ar-SA"/>
+        </w:rPr>
+      </w:pPr>
+      <w:r>
+        <w:rPr>
+          <w:rFonts w:ascii="Consolas" w:hAnsi="Consolas" w:cs="Consolas"/>
+          <w:color w:val="000000"/>
+          <w:kern w:val="0"/>
+          <w:sz w:val="19"/>
+          <w:szCs w:val="19"/>
+          <w:highlight w:val="white"/>
+          <w:lang w:val="de-DE" w:bidi="ar-SA"/>
+        </w:rPr>
+        <w:t xml:space="preserve">        </w:t>
+      </w:r>
+      <w:r>
+        <w:rPr>
+          <w:rFonts w:ascii="Consolas" w:hAnsi="Consolas" w:cs="Consolas"/>
+          <w:color w:val="0000FF"/>
+          <w:kern w:val="0"/>
+          <w:sz w:val="19"/>
+          <w:szCs w:val="19"/>
+          <w:highlight w:val="white"/>
+          <w:lang w:val="de-DE" w:bidi="ar-SA"/>
+        </w:rPr>
+        <w:t>return</w:t>
+      </w:r>
+      <w:r>
+        <w:rPr>
+          <w:rFonts w:ascii="Consolas" w:hAnsi="Consolas" w:cs="Consolas"/>
+          <w:color w:val="000000"/>
+          <w:kern w:val="0"/>
+          <w:sz w:val="19"/>
+          <w:szCs w:val="19"/>
+          <w:highlight w:val="white"/>
+          <w:lang w:val="de-DE" w:bidi="ar-SA"/>
+        </w:rPr>
+        <w:t xml:space="preserve"> sizepay[g] + b.Sum((bel) =&gt; belagpay[bel]);</w:t>
+      </w:r>
+    </w:p>
+    <w:p>
+      <w:pPr>
+        <w:widowControl/>
+        <w:suppressAutoHyphens w:val="0"/>
+        <w:autoSpaceDE w:val="0"/>
+        <w:adjustRightInd w:val="0"/>
+        <w:textAlignment w:val="auto"/>
+        <w:rPr>
+          <w:rFonts w:ascii="Consolas" w:hAnsi="Consolas" w:cs="Consolas"/>
+          <w:color w:val="000000"/>
+          <w:kern w:val="0"/>
+          <w:sz w:val="19"/>
+          <w:szCs w:val="19"/>
+          <w:highlight w:val="white"/>
+          <w:lang w:val="de-DE" w:bidi="ar-SA"/>
+        </w:rPr>
+      </w:pPr>
+      <w:r>
+        <w:rPr>
+          <w:rFonts w:ascii="Consolas" w:hAnsi="Consolas" w:cs="Consolas"/>
+          <w:color w:val="000000"/>
+          <w:kern w:val="0"/>
+          <w:sz w:val="19"/>
+          <w:szCs w:val="19"/>
+          <w:highlight w:val="white"/>
+          <w:lang w:val="de-DE" w:bidi="ar-SA"/>
+        </w:rPr>
+        <w:t xml:space="preserve">    }</w:t>
+      </w:r>
+    </w:p>
+    <w:p>
+      <w:pPr>
+        <w:pStyle w:val="KeinLeerraum"/>
+        <w:rPr>
+          <w:rFonts w:ascii="Consolas" w:hAnsi="Consolas" w:cs="Consolas"/>
+          <w:color w:val="000000"/>
+          <w:kern w:val="0"/>
+          <w:sz w:val="19"/>
+          <w:szCs w:val="19"/>
+          <w:lang w:val="de-DE" w:bidi="ar-SA"/>
+        </w:rPr>
+      </w:pPr>
+      <w:r>
+        <w:rPr>
+          <w:rFonts w:ascii="Consolas" w:hAnsi="Consolas" w:cs="Consolas"/>
+          <w:color w:val="000000"/>
+          <w:kern w:val="0"/>
+          <w:sz w:val="19"/>
+          <w:szCs w:val="19"/>
+          <w:highlight w:val="white"/>
+          <w:lang w:val="de-DE" w:bidi="ar-SA"/>
+        </w:rPr>
+        <w:t>}</w:t>
+      </w:r>
+    </w:p>
+    <w:p>
+      <w:pPr>
+        <w:pStyle w:val="KeinLeerraum"/>
+        <w:rPr>
+          <w:rFonts w:ascii="Consolas" w:hAnsi="Consolas" w:cs="Consolas"/>
+          <w:color w:val="000000"/>
+          <w:kern w:val="0"/>
+          <w:sz w:val="19"/>
+          <w:szCs w:val="19"/>
+          <w:lang w:val="de-DE" w:bidi="ar-SA"/>
+        </w:rPr>
+      </w:pPr>
+    </w:p>
+    <w:p>
+      <w:pPr>
+        <w:pStyle w:val="KeinLeerraum"/>
+        <w:rPr>
+          <w:sz w:val="22"/>
+          <w:lang w:val="de-DE"/>
+        </w:rPr>
+      </w:pPr>
+      <w:r>
+        <w:rPr>
+          <w:sz w:val="22"/>
+          <w:lang w:val="de-DE"/>
+        </w:rPr>
+        <w:tab/>
+        <w:t xml:space="preserve">Diese Implementierung ist in keinster Weise weniger flexible, performant, </w:t>
+      </w:r>
+      <w:r>
+        <w:rPr>
+          <w:sz w:val="22"/>
+          <w:lang w:val="de-DE"/>
+        </w:rPr>
+        <w:t>lesbar oder verständlich. Sie ist auch durchaus aus einer Planung bzw. einem Konzept entstanden. Es ist für einen Entwickler direkt ersichtlich wie sich der Preis errechnet und Änderungen, z.B. am Preis von Salami können einfach und zentral und auch während der Ausführung des Programms durchgeführt werden.</w:t>
+      </w:r>
+    </w:p>
+    <w:p>
+      <w:pPr>
+        <w:pStyle w:val="KeinLeerraum"/>
+        <w:rPr>
+          <w:sz w:val="22"/>
+          <w:lang w:val="de-DE"/>
+        </w:rPr>
+      </w:pPr>
+      <w:r>
+        <w:rPr>
+          <w:sz w:val="22"/>
+          <w:lang w:val="de-DE"/>
+        </w:rPr>
+        <w:tab/>
+        <w:t xml:space="preserve">Es wäre sogar recht einfach denkbar dies noch zu erweitern und zum Beispiel die Preise </w:t>
+      </w:r>
+      <w:r>
+        <w:rPr>
+          <w:sz w:val="22"/>
+          <w:lang w:val="de-DE"/>
+        </w:rPr>
+        <w:t>aus</w:t>
+      </w:r>
+      <w:r>
+        <w:rPr>
+          <w:sz w:val="22"/>
+          <w:lang w:val="de-DE"/>
+        </w:rPr>
+        <w:t xml:space="preserve"> Datenbanken</w:t>
+      </w:r>
+      <w:r>
+        <w:rPr>
+          <w:sz w:val="22"/>
+          <w:lang w:val="de-DE"/>
+        </w:rPr>
+        <w:t xml:space="preserve"> auslesen, etc., ohne dass es dadurch als Implementierung unübersichtlich würde.</w:t>
+      </w:r>
+    </w:p>
+    <w:p>
+      <w:pPr>
+        <w:pStyle w:val="KeinLeerraum"/>
+        <w:rPr>
+          <w:rFonts w:ascii="Consolas" w:hAnsi="Consolas" w:cs="Consolas"/>
+          <w:color w:val="000000"/>
+          <w:kern w:val="0"/>
+          <w:sz w:val="19"/>
+          <w:szCs w:val="19"/>
+          <w:lang w:val="de-DE" w:bidi="ar-SA"/>
+        </w:rPr>
+      </w:pPr>
+      <w:r>
+        <w:rPr>
+          <w:sz w:val="22"/>
+          <w:lang w:val="de-DE"/>
+        </w:rPr>
+        <w:tab/>
+        <w:t>Im Allgemeinen sollte man darauf achten sauberen und wartbaren Code zu schreiben und dabei können Entwurfsmuster hilfreich sein, aber man sollte nicht um jeden Preis versuchen die Implementierung in ein Entwurfsmuster zu pressen.</w:t>
       </w:r>
     </w:p>
     <w:sectPr>
@@ -24576,552 +26022,6 @@
 </w:styles>
 </file>
 
-<file path=word/glossary/document.xml><?xml version="1.0" encoding="utf-8"?>
-<w:glossaryDocument xmlns:wpc="http://schemas.microsoft.com/office/word/2010/wordprocessingCanvas" xmlns:mc="http://schemas.openxmlformats.org/markup-compatibility/2006" xmlns:o="urn:schemas-microsoft-com:office:office" xmlns:r="http://schemas.openxmlformats.org/officeDocument/2006/relationships" xmlns:m="http://schemas.openxmlformats.org/officeDocument/2006/math" xmlns:v="urn:schemas-microsoft-com:vml" xmlns:wp14="http://schemas.microsoft.com/office/word/2010/wordprocessingDrawing" xmlns:wp="http://schemas.openxmlformats.org/drawingml/2006/wordprocessingDrawing" xmlns:w10="urn:schemas-microsoft-com:office:word" xmlns:w="http://schemas.openxmlformats.org/wordprocessingml/2006/main" xmlns:w14="http://schemas.microsoft.com/office/word/2010/wordml" xmlns:w15="http://schemas.microsoft.com/office/word/2012/wordml" xmlns:wpg="http://schemas.microsoft.com/office/word/2010/wordprocessingGroup" xmlns:wpi="http://schemas.microsoft.com/office/word/2010/wordprocessingInk" xmlns:wne="http://schemas.microsoft.com/office/word/2006/wordml" xmlns:wps="http://schemas.microsoft.com/office/word/2010/wordprocessingShape" mc:Ignorable="w14 w15 wp14"/>
-</file>
-
-<file path=word/glossary/fontTable.xml><?xml version="1.0" encoding="utf-8"?>
-<w:fonts xmlns:mc="http://schemas.openxmlformats.org/markup-compatibility/2006" xmlns:r="http://schemas.openxmlformats.org/officeDocument/2006/relationships" xmlns:w="http://schemas.openxmlformats.org/wordprocessingml/2006/main" xmlns:w14="http://schemas.microsoft.com/office/word/2010/wordml" xmlns:w15="http://schemas.microsoft.com/office/word/2012/wordml" mc:Ignorable="w14 w15">
-  <w:font w:name="Liberation Serif">
-    <w:altName w:val="Times New Roman"/>
-    <w:charset w:val="00"/>
-    <w:family w:val="roman"/>
-    <w:pitch w:val="variable"/>
-  </w:font>
-  <w:font w:name="WenQuanYi Zen Hei Sharp">
-    <w:altName w:val="Times New Roman"/>
-    <w:charset w:val="00"/>
-    <w:family w:val="auto"/>
-    <w:pitch w:val="variable"/>
-  </w:font>
-  <w:font w:name="Lohit Devanagari">
-    <w:altName w:val="Times New Roman"/>
-    <w:charset w:val="00"/>
-    <w:family w:val="auto"/>
-    <w:pitch w:val="default"/>
-  </w:font>
-  <w:font w:name="Calibri Light">
-    <w:panose1 w:val="020F0302020204030204"/>
-    <w:charset w:val="00"/>
-    <w:family w:val="swiss"/>
-    <w:pitch w:val="variable"/>
-    <w:sig w:usb0="A00002EF" w:usb1="4000207B" w:usb2="00000000" w:usb3="00000000" w:csb0="0000019F" w:csb1="00000000"/>
-  </w:font>
-  <w:font w:name="Times New Roman">
-    <w:panose1 w:val="02020603050405020304"/>
-    <w:charset w:val="00"/>
-    <w:family w:val="roman"/>
-    <w:pitch w:val="variable"/>
-    <w:sig w:usb0="E0002AFF" w:usb1="C0007841" w:usb2="00000009" w:usb3="00000000" w:csb0="000001FF" w:csb1="00000000"/>
-  </w:font>
-  <w:font w:name="Mangal">
-    <w:panose1 w:val="02040503050203030202"/>
-    <w:charset w:val="00"/>
-    <w:family w:val="roman"/>
-    <w:pitch w:val="variable"/>
-    <w:sig w:usb0="00008003" w:usb1="00000000" w:usb2="00000000" w:usb3="00000000" w:csb0="00000001" w:csb1="00000000"/>
-  </w:font>
-  <w:font w:name="Liberation Sans">
-    <w:charset w:val="00"/>
-    <w:family w:val="swiss"/>
-    <w:pitch w:val="variable"/>
-  </w:font>
-  <w:font w:name="Calibri">
-    <w:panose1 w:val="020F0502020204030204"/>
-    <w:charset w:val="00"/>
-    <w:family w:val="swiss"/>
-    <w:pitch w:val="variable"/>
-    <w:sig w:usb0="E00002FF" w:usb1="4000ACFF" w:usb2="00000001" w:usb3="00000000" w:csb0="0000019F" w:csb1="00000000"/>
-  </w:font>
-  <w:font w:name="Consolas">
-    <w:panose1 w:val="020B0609020204030204"/>
-    <w:charset w:val="00"/>
-    <w:family w:val="modern"/>
-    <w:pitch w:val="fixed"/>
-    <w:sig w:usb0="E10002FF" w:usb1="4000FCFF" w:usb2="00000009" w:usb3="00000000" w:csb0="0000019F" w:csb1="00000000"/>
-  </w:font>
-</w:fonts>
-</file>
-
-<file path=word/glossary/settings.xml><?xml version="1.0" encoding="utf-8"?>
-<w:settings xmlns:mc="http://schemas.openxmlformats.org/markup-compatibility/2006" xmlns:o="urn:schemas-microsoft-com:office:office" xmlns:r="http://schemas.openxmlformats.org/officeDocument/2006/relationships" xmlns:m="http://schemas.openxmlformats.org/officeDocument/2006/math" xmlns:v="urn:schemas-microsoft-com:vml" xmlns:w10="urn:schemas-microsoft-com:office:word" xmlns:w="http://schemas.openxmlformats.org/wordprocessingml/2006/main" xmlns:w14="http://schemas.microsoft.com/office/word/2010/wordml" xmlns:w15="http://schemas.microsoft.com/office/word/2012/wordml" xmlns:sl="http://schemas.openxmlformats.org/schemaLibrary/2006/main" mc:Ignorable="w14 w15">
-  <w:view w:val="normal"/>
-  <w:defaultTabStop w:val="708"/>
-  <w:hyphenationZone w:val="425"/>
-  <w:characterSpacingControl w:val="doNotCompress"/>
-  <w:compat>
-    <w:useFELayout/>
-    <w:compatSetting w:name="compatibilityMode" w:uri="http://schemas.microsoft.com/office/word" w:val="15"/>
-    <w:compatSetting w:name="overrideTableStyleFontSizeAndJustification" w:uri="http://schemas.microsoft.com/office/word" w:val="1"/>
-    <w:compatSetting w:name="enableOpenTypeFeatures" w:uri="http://schemas.microsoft.com/office/word" w:val="1"/>
-    <w:compatSetting w:name="doNotFlipMirrorIndents" w:uri="http://schemas.microsoft.com/office/word" w:val="1"/>
-    <w:compatSetting w:name="differentiateMultirowTableHeaders" w:uri="http://schemas.microsoft.com/office/word" w:val="1"/>
-  </w:compat>
-  <w:rsids>
-    <w:rsidRoot w:val="001A0398"/>
-    <w:rsid w:val="001A0398"/>
-    <w:rsid w:val="00DA57A2"/>
-  </w:rsids>
-  <m:mathPr>
-    <m:mathFont m:val="Cambria Math"/>
-    <m:brkBin m:val="before"/>
-    <m:brkBinSub m:val="--"/>
-    <m:smallFrac m:val="0"/>
-    <m:dispDef/>
-    <m:lMargin m:val="0"/>
-    <m:rMargin m:val="0"/>
-    <m:defJc m:val="centerGroup"/>
-    <m:wrapIndent m:val="1440"/>
-    <m:intLim m:val="subSup"/>
-    <m:naryLim m:val="undOvr"/>
-  </m:mathPr>
-  <w:themeFontLang w:val="de-DE"/>
-  <w:clrSchemeMapping w:bg1="light1" w:t1="dark1" w:bg2="light2" w:t2="dark2" w:accent1="accent1" w:accent2="accent2" w:accent3="accent3" w:accent4="accent4" w:accent5="accent5" w:accent6="accent6" w:hyperlink="hyperlink" w:followedHyperlink="followedHyperlink"/>
-  <w:decimalSymbol w:val=","/>
-  <w:listSeparator w:val=";"/>
-  <w15:chartTrackingRefBased/>
-</w:settings>
-</file>
-
-<file path=word/glossary/styles.xml><?xml version="1.0" encoding="utf-8"?>
-<w:styles xmlns:mc="http://schemas.openxmlformats.org/markup-compatibility/2006" xmlns:r="http://schemas.openxmlformats.org/officeDocument/2006/relationships" xmlns:w="http://schemas.openxmlformats.org/wordprocessingml/2006/main" xmlns:w14="http://schemas.microsoft.com/office/word/2010/wordml" xmlns:w15="http://schemas.microsoft.com/office/word/2012/wordml" mc:Ignorable="w14 w15">
-  <w:docDefaults>
-    <w:rPrDefault>
-      <w:rPr>
-        <w:rFonts w:asciiTheme="minorHAnsi" w:eastAsiaTheme="minorEastAsia" w:hAnsiTheme="minorHAnsi" w:cstheme="minorBidi"/>
-        <w:sz w:val="22"/>
-        <w:szCs w:val="22"/>
-        <w:lang w:val="de-DE" w:eastAsia="de-DE" w:bidi="ar-SA"/>
-      </w:rPr>
-    </w:rPrDefault>
-    <w:pPrDefault>
-      <w:pPr>
-        <w:spacing w:after="160" w:line="259" w:lineRule="auto"/>
-      </w:pPr>
-    </w:pPrDefault>
-  </w:docDefaults>
-  <w:latentStyles w:defLockedState="0" w:defUIPriority="99" w:defSemiHidden="0" w:defUnhideWhenUsed="0" w:defQFormat="0" w:count="371">
-    <w:lsdException w:name="Normal" w:uiPriority="0" w:qFormat="1"/>
-    <w:lsdException w:name="heading 1" w:uiPriority="9" w:qFormat="1"/>
-    <w:lsdException w:name="heading 2" w:semiHidden="1" w:uiPriority="9" w:unhideWhenUsed="1" w:qFormat="1"/>
-    <w:lsdException w:name="heading 3" w:semiHidden="1" w:uiPriority="9" w:unhideWhenUsed="1" w:qFormat="1"/>
-    <w:lsdException w:name="heading 4" w:semiHidden="1" w:uiPriority="9" w:unhideWhenUsed="1" w:qFormat="1"/>
-    <w:lsdException w:name="heading 5" w:semiHidden="1" w:uiPriority="9" w:unhideWhenUsed="1" w:qFormat="1"/>
-    <w:lsdException w:name="heading 6" w:semiHidden="1" w:uiPriority="9" w:unhideWhenUsed="1" w:qFormat="1"/>
-    <w:lsdException w:name="heading 7" w:semiHidden="1" w:uiPriority="9" w:unhideWhenUsed="1" w:qFormat="1"/>
-    <w:lsdException w:name="heading 8" w:semiHidden="1" w:uiPriority="9" w:unhideWhenUsed="1" w:qFormat="1"/>
-    <w:lsdException w:name="heading 9" w:semiHidden="1" w:uiPriority="9" w:unhideWhenUsed="1" w:qFormat="1"/>
-    <w:lsdException w:name="index 1" w:semiHidden="1" w:unhideWhenUsed="1"/>
-    <w:lsdException w:name="index 2" w:semiHidden="1" w:unhideWhenUsed="1"/>
-    <w:lsdException w:name="index 3" w:semiHidden="1" w:unhideWhenUsed="1"/>
-    <w:lsdException w:name="index 4" w:semiHidden="1" w:unhideWhenUsed="1"/>
-    <w:lsdException w:name="index 5" w:semiHidden="1" w:unhideWhenUsed="1"/>
-    <w:lsdException w:name="index 6" w:semiHidden="1" w:unhideWhenUsed="1"/>
-    <w:lsdException w:name="index 7" w:semiHidden="1" w:unhideWhenUsed="1"/>
-    <w:lsdException w:name="index 8" w:semiHidden="1" w:unhideWhenUsed="1"/>
-    <w:lsdException w:name="index 9" w:semiHidden="1" w:unhideWhenUsed="1"/>
-    <w:lsdException w:name="toc 1" w:semiHidden="1" w:uiPriority="39" w:unhideWhenUsed="1"/>
-    <w:lsdException w:name="toc 2" w:semiHidden="1" w:uiPriority="39" w:unhideWhenUsed="1"/>
-    <w:lsdException w:name="toc 3" w:semiHidden="1" w:uiPriority="39" w:unhideWhenUsed="1"/>
-    <w:lsdException w:name="toc 4" w:semiHidden="1" w:uiPriority="39" w:unhideWhenUsed="1"/>
-    <w:lsdException w:name="toc 5" w:semiHidden="1" w:uiPriority="39" w:unhideWhenUsed="1"/>
-    <w:lsdException w:name="toc 6" w:semiHidden="1" w:uiPriority="39" w:unhideWhenUsed="1"/>
-    <w:lsdException w:name="toc 7" w:semiHidden="1" w:uiPriority="39" w:unhideWhenUsed="1"/>
-    <w:lsdException w:name="toc 8" w:semiHidden="1" w:uiPriority="39" w:unhideWhenUsed="1"/>
-    <w:lsdException w:name="toc 9" w:semiHidden="1" w:uiPriority="39" w:unhideWhenUsed="1"/>
-    <w:lsdException w:name="Normal Indent" w:semiHidden="1" w:unhideWhenUsed="1"/>
-    <w:lsdException w:name="footnote text" w:semiHidden="1" w:unhideWhenUsed="1"/>
-    <w:lsdException w:name="annotation text" w:semiHidden="1" w:unhideWhenUsed="1"/>
-    <w:lsdException w:name="header" w:semiHidden="1" w:unhideWhenUsed="1"/>
-    <w:lsdException w:name="footer" w:semiHidden="1" w:unhideWhenUsed="1"/>
-    <w:lsdException w:name="index heading" w:semiHidden="1" w:unhideWhenUsed="1"/>
-    <w:lsdException w:name="caption" w:semiHidden="1" w:uiPriority="35" w:unhideWhenUsed="1" w:qFormat="1"/>
-    <w:lsdException w:name="table of figures" w:semiHidden="1" w:unhideWhenUsed="1"/>
-    <w:lsdException w:name="envelope address" w:semiHidden="1" w:unhideWhenUsed="1"/>
-    <w:lsdException w:name="envelope return" w:semiHidden="1" w:unhideWhenUsed="1"/>
-    <w:lsdException w:name="footnote reference" w:semiHidden="1" w:unhideWhenUsed="1"/>
-    <w:lsdException w:name="annotation reference" w:semiHidden="1" w:unhideWhenUsed="1"/>
-    <w:lsdException w:name="line number" w:semiHidden="1" w:unhideWhenUsed="1"/>
-    <w:lsdException w:name="page number" w:semiHidden="1" w:unhideWhenUsed="1"/>
-    <w:lsdException w:name="endnote reference" w:semiHidden="1" w:unhideWhenUsed="1"/>
-    <w:lsdException w:name="endnote text" w:semiHidden="1" w:unhideWhenUsed="1"/>
-    <w:lsdException w:name="table of authorities" w:semiHidden="1" w:unhideWhenUsed="1"/>
-    <w:lsdException w:name="macro" w:semiHidden="1" w:unhideWhenUsed="1"/>
-    <w:lsdException w:name="toa heading" w:semiHidden="1" w:unhideWhenUsed="1"/>
-    <w:lsdException w:name="List" w:semiHidden="1" w:unhideWhenUsed="1"/>
-    <w:lsdException w:name="List Bullet" w:semiHidden="1" w:unhideWhenUsed="1"/>
-    <w:lsdException w:name="List Number" w:semiHidden="1" w:unhideWhenUsed="1"/>
-    <w:lsdException w:name="List 2" w:semiHidden="1" w:unhideWhenUsed="1"/>
-    <w:lsdException w:name="List 3" w:semiHidden="1" w:unhideWhenUsed="1"/>
-    <w:lsdException w:name="List 4" w:semiHidden="1" w:unhideWhenUsed="1"/>
-    <w:lsdException w:name="List 5" w:semiHidden="1" w:unhideWhenUsed="1"/>
-    <w:lsdException w:name="List Bullet 2" w:semiHidden="1" w:unhideWhenUsed="1"/>
-    <w:lsdException w:name="List Bullet 3" w:semiHidden="1" w:unhideWhenUsed="1"/>
-    <w:lsdException w:name="List Bullet 4" w:semiHidden="1" w:unhideWhenUsed="1"/>
-    <w:lsdException w:name="List Bullet 5" w:semiHidden="1" w:unhideWhenUsed="1"/>
-    <w:lsdException w:name="List Number 2" w:semiHidden="1" w:unhideWhenUsed="1"/>
-    <w:lsdException w:name="List Number 3" w:semiHidden="1" w:unhideWhenUsed="1"/>
-    <w:lsdException w:name="List Number 4" w:semiHidden="1" w:unhideWhenUsed="1"/>
-    <w:lsdException w:name="List Number 5" w:semiHidden="1" w:unhideWhenUsed="1"/>
-    <w:lsdException w:name="Title" w:uiPriority="10" w:qFormat="1"/>
-    <w:lsdException w:name="Closing" w:semiHidden="1" w:unhideWhenUsed="1"/>
-    <w:lsdException w:name="Signature" w:semiHidden="1" w:unhideWhenUsed="1"/>
-    <w:lsdException w:name="Default Paragraph Font" w:semiHidden="1" w:uiPriority="1" w:unhideWhenUsed="1"/>
-    <w:lsdException w:name="Body Text" w:semiHidden="1" w:unhideWhenUsed="1"/>
-    <w:lsdException w:name="Body Text Indent" w:semiHidden="1" w:unhideWhenUsed="1"/>
-    <w:lsdException w:name="List Continue" w:semiHidden="1" w:unhideWhenUsed="1"/>
-    <w:lsdException w:name="List Continue 2" w:semiHidden="1" w:unhideWhenUsed="1"/>
-    <w:lsdException w:name="List Continue 3" w:semiHidden="1" w:unhideWhenUsed="1"/>
-    <w:lsdException w:name="List Continue 4" w:semiHidden="1" w:unhideWhenUsed="1"/>
-    <w:lsdException w:name="List Continue 5" w:semiHidden="1" w:unhideWhenUsed="1"/>
-    <w:lsdException w:name="Message Header" w:semiHidden="1" w:unhideWhenUsed="1"/>
-    <w:lsdException w:name="Subtitle" w:uiPriority="11" w:qFormat="1"/>
-    <w:lsdException w:name="Salutation" w:semiHidden="1" w:unhideWhenUsed="1"/>
-    <w:lsdException w:name="Date" w:semiHidden="1" w:unhideWhenUsed="1"/>
-    <w:lsdException w:name="Body Text First Indent" w:semiHidden="1" w:unhideWhenUsed="1"/>
-    <w:lsdException w:name="Body Text First Indent 2" w:semiHidden="1" w:unhideWhenUsed="1"/>
-    <w:lsdException w:name="Note Heading" w:semiHidden="1" w:unhideWhenUsed="1"/>
-    <w:lsdException w:name="Body Text 2" w:semiHidden="1" w:unhideWhenUsed="1"/>
-    <w:lsdException w:name="Body Text 3" w:semiHidden="1" w:unhideWhenUsed="1"/>
-    <w:lsdException w:name="Body Text Indent 2" w:semiHidden="1" w:unhideWhenUsed="1"/>
-    <w:lsdException w:name="Body Text Indent 3" w:semiHidden="1" w:unhideWhenUsed="1"/>
-    <w:lsdException w:name="Block Text" w:semiHidden="1" w:unhideWhenUsed="1"/>
-    <w:lsdException w:name="Hyperlink" w:semiHidden="1" w:unhideWhenUsed="1"/>
-    <w:lsdException w:name="FollowedHyperlink" w:semiHidden="1" w:unhideWhenUsed="1"/>
-    <w:lsdException w:name="Strong" w:uiPriority="22" w:qFormat="1"/>
-    <w:lsdException w:name="Emphasis" w:uiPriority="20" w:qFormat="1"/>
-    <w:lsdException w:name="Document Map" w:semiHidden="1" w:unhideWhenUsed="1"/>
-    <w:lsdException w:name="Plain Text" w:semiHidden="1" w:unhideWhenUsed="1"/>
-    <w:lsdException w:name="E-mail Signature" w:semiHidden="1" w:unhideWhenUsed="1"/>
-    <w:lsdException w:name="HTML Top of Form" w:semiHidden="1" w:unhideWhenUsed="1"/>
-    <w:lsdException w:name="HTML Bottom of Form" w:semiHidden="1" w:unhideWhenUsed="1"/>
-    <w:lsdException w:name="Normal (Web)" w:semiHidden="1" w:unhideWhenUsed="1"/>
-    <w:lsdException w:name="HTML Acronym" w:semiHidden="1" w:unhideWhenUsed="1"/>
-    <w:lsdException w:name="HTML Address" w:semiHidden="1" w:unhideWhenUsed="1"/>
-    <w:lsdException w:name="HTML Cite" w:semiHidden="1" w:unhideWhenUsed="1"/>
-    <w:lsdException w:name="HTML Code" w:semiHidden="1" w:unhideWhenUsed="1"/>
-    <w:lsdException w:name="HTML Definition" w:semiHidden="1" w:unhideWhenUsed="1"/>
-    <w:lsdException w:name="HTML Keyboard" w:semiHidden="1" w:unhideWhenUsed="1"/>
-    <w:lsdException w:name="HTML Preformatted" w:semiHidden="1" w:unhideWhenUsed="1"/>
-    <w:lsdException w:name="HTML Sample" w:semiHidden="1" w:unhideWhenUsed="1"/>
-    <w:lsdException w:name="HTML Typewriter" w:semiHidden="1" w:unhideWhenUsed="1"/>
-    <w:lsdException w:name="HTML Variable" w:semiHidden="1" w:unhideWhenUsed="1"/>
-    <w:lsdException w:name="Normal Table" w:semiHidden="1" w:unhideWhenUsed="1"/>
-    <w:lsdException w:name="annotation subject" w:semiHidden="1" w:unhideWhenUsed="1"/>
-    <w:lsdException w:name="No List" w:semiHidden="1" w:unhideWhenUsed="1"/>
-    <w:lsdException w:name="Outline List 1" w:semiHidden="1" w:unhideWhenUsed="1"/>
-    <w:lsdException w:name="Outline List 2" w:semiHidden="1" w:unhideWhenUsed="1"/>
-    <w:lsdException w:name="Outline List 3" w:semiHidden="1" w:unhideWhenUsed="1"/>
-    <w:lsdException w:name="Table Simple 1" w:semiHidden="1" w:unhideWhenUsed="1"/>
-    <w:lsdException w:name="Table Simple 2" w:semiHidden="1" w:unhideWhenUsed="1"/>
-    <w:lsdException w:name="Table Simple 3" w:semiHidden="1" w:unhideWhenUsed="1"/>
-    <w:lsdException w:name="Table Classic 1" w:semiHidden="1" w:unhideWhenUsed="1"/>
-    <w:lsdException w:name="Table Classic 2" w:semiHidden="1" w:unhideWhenUsed="1"/>
-    <w:lsdException w:name="Table Classic 3" w:semiHidden="1" w:unhideWhenUsed="1"/>
-    <w:lsdException w:name="Table Classic 4" w:semiHidden="1" w:unhideWhenUsed="1"/>
-    <w:lsdException w:name="Table Colorful 1" w:semiHidden="1" w:unhideWhenUsed="1"/>
-    <w:lsdException w:name="Table Colorful 2" w:semiHidden="1" w:unhideWhenUsed="1"/>
-    <w:lsdException w:name="Table Colorful 3" w:semiHidden="1" w:unhideWhenUsed="1"/>
-    <w:lsdException w:name="Table Columns 1" w:semiHidden="1" w:unhideWhenUsed="1"/>
-    <w:lsdException w:name="Table Columns 2" w:semiHidden="1" w:unhideWhenUsed="1"/>
-    <w:lsdException w:name="Table Columns 3" w:semiHidden="1" w:unhideWhenUsed="1"/>
-    <w:lsdException w:name="Table Columns 4" w:semiHidden="1" w:unhideWhenUsed="1"/>
-    <w:lsdException w:name="Table Columns 5" w:semiHidden="1" w:unhideWhenUsed="1"/>
-    <w:lsdException w:name="Table Grid 1" w:semiHidden="1" w:unhideWhenUsed="1"/>
-    <w:lsdException w:name="Table Grid 2" w:semiHidden="1" w:unhideWhenUsed="1"/>
-    <w:lsdException w:name="Table Grid 3" w:semiHidden="1" w:unhideWhenUsed="1"/>
-    <w:lsdException w:name="Table Grid 4" w:semiHidden="1" w:unhideWhenUsed="1"/>
-    <w:lsdException w:name="Table Grid 5" w:semiHidden="1" w:unhideWhenUsed="1"/>
-    <w:lsdException w:name="Table Grid 6" w:semiHidden="1" w:unhideWhenUsed="1"/>
-    <w:lsdException w:name="Table Grid 7" w:semiHidden="1" w:unhideWhenUsed="1"/>
-    <w:lsdException w:name="Table Grid 8" w:semiHidden="1" w:unhideWhenUsed="1"/>
-    <w:lsdException w:name="Table List 1" w:semiHidden="1" w:unhideWhenUsed="1"/>
-    <w:lsdException w:name="Table List 2" w:semiHidden="1" w:unhideWhenUsed="1"/>
-    <w:lsdException w:name="Table List 3" w:semiHidden="1" w:unhideWhenUsed="1"/>
-    <w:lsdException w:name="Table List 4" w:semiHidden="1" w:unhideWhenUsed="1"/>
-    <w:lsdException w:name="Table List 5" w:semiHidden="1" w:unhideWhenUsed="1"/>
-    <w:lsdException w:name="Table List 6" w:semiHidden="1" w:unhideWhenUsed="1"/>
-    <w:lsdException w:name="Table List 7" w:semiHidden="1" w:unhideWhenUsed="1"/>
-    <w:lsdException w:name="Table List 8" w:semiHidden="1" w:unhideWhenUsed="1"/>
-    <w:lsdException w:name="Table 3D effects 1" w:semiHidden="1" w:unhideWhenUsed="1"/>
-    <w:lsdException w:name="Table 3D effects 2" w:semiHidden="1" w:unhideWhenUsed="1"/>
-    <w:lsdException w:name="Table 3D effects 3" w:semiHidden="1" w:unhideWhenUsed="1"/>
-    <w:lsdException w:name="Table Contemporary" w:semiHidden="1" w:unhideWhenUsed="1"/>
-    <w:lsdException w:name="Table Elegant" w:semiHidden="1" w:unhideWhenUsed="1"/>
-    <w:lsdException w:name="Table Professional" w:semiHidden="1" w:unhideWhenUsed="1"/>
-    <w:lsdException w:name="Table Subtle 1" w:semiHidden="1" w:unhideWhenUsed="1"/>
-    <w:lsdException w:name="Table Subtle 2" w:semiHidden="1" w:unhideWhenUsed="1"/>
-    <w:lsdException w:name="Table Web 1" w:semiHidden="1" w:unhideWhenUsed="1"/>
-    <w:lsdException w:name="Table Web 2" w:semiHidden="1" w:unhideWhenUsed="1"/>
-    <w:lsdException w:name="Table Web 3" w:semiHidden="1" w:unhideWhenUsed="1"/>
-    <w:lsdException w:name="Balloon Text" w:semiHidden="1" w:unhideWhenUsed="1"/>
-    <w:lsdException w:name="Table Grid" w:uiPriority="39"/>
-    <w:lsdException w:name="Table Theme" w:semiHidden="1" w:unhideWhenUsed="1"/>
-    <w:lsdException w:name="Placeholder Text" w:semiHidden="1"/>
-    <w:lsdException w:name="No Spacing" w:uiPriority="1" w:qFormat="1"/>
-    <w:lsdException w:name="Light Shading" w:uiPriority="60"/>
-    <w:lsdException w:name="Light List" w:uiPriority="61"/>
-    <w:lsdException w:name="Light Grid" w:uiPriority="62"/>
-    <w:lsdException w:name="Medium Shading 1" w:uiPriority="63"/>
-    <w:lsdException w:name="Medium Shading 2" w:uiPriority="64"/>
-    <w:lsdException w:name="Medium List 1" w:uiPriority="65"/>
-    <w:lsdException w:name="Medium List 2" w:uiPriority="66"/>
-    <w:lsdException w:name="Medium Grid 1" w:uiPriority="67"/>
-    <w:lsdException w:name="Medium Grid 2" w:uiPriority="68"/>
-    <w:lsdException w:name="Medium Grid 3" w:uiPriority="69"/>
-    <w:lsdException w:name="Dark List" w:uiPriority="70"/>
-    <w:lsdException w:name="Colorful Shading" w:uiPriority="71"/>
-    <w:lsdException w:name="Colorful List" w:uiPriority="72"/>
-    <w:lsdException w:name="Colorful Grid" w:uiPriority="73"/>
-    <w:lsdException w:name="Light Shading Accent 1" w:uiPriority="60"/>
-    <w:lsdException w:name="Light List Accent 1" w:uiPriority="61"/>
-    <w:lsdException w:name="Light Grid Accent 1" w:uiPriority="62"/>
-    <w:lsdException w:name="Medium Shading 1 Accent 1" w:uiPriority="63"/>
-    <w:lsdException w:name="Medium Shading 2 Accent 1" w:uiPriority="64"/>
-    <w:lsdException w:name="Medium List 1 Accent 1" w:uiPriority="65"/>
-    <w:lsdException w:name="Revision" w:semiHidden="1"/>
-    <w:lsdException w:name="List Paragraph" w:uiPriority="34" w:qFormat="1"/>
-    <w:lsdException w:name="Quote" w:uiPriority="29" w:qFormat="1"/>
-    <w:lsdException w:name="Intense Quote" w:uiPriority="30" w:qFormat="1"/>
-    <w:lsdException w:name="Medium List 2 Accent 1" w:uiPriority="66"/>
-    <w:lsdException w:name="Medium Grid 1 Accent 1" w:uiPriority="67"/>
-    <w:lsdException w:name="Medium Grid 2 Accent 1" w:uiPriority="68"/>
-    <w:lsdException w:name="Medium Grid 3 Accent 1" w:uiPriority="69"/>
-    <w:lsdException w:name="Dark List Accent 1" w:uiPriority="70"/>
-    <w:lsdException w:name="Colorful Shading Accent 1" w:uiPriority="71"/>
-    <w:lsdException w:name="Colorful List Accent 1" w:uiPriority="72"/>
-    <w:lsdException w:name="Colorful Grid Accent 1" w:uiPriority="73"/>
-    <w:lsdException w:name="Light Shading Accent 2" w:uiPriority="60"/>
-    <w:lsdException w:name="Light List Accent 2" w:uiPriority="61"/>
-    <w:lsdException w:name="Light Grid Accent 2" w:uiPriority="62"/>
-    <w:lsdException w:name="Medium Shading 1 Accent 2" w:uiPriority="63"/>
-    <w:lsdException w:name="Medium Shading 2 Accent 2" w:uiPriority="64"/>
-    <w:lsdException w:name="Medium List 1 Accent 2" w:uiPriority="65"/>
-    <w:lsdException w:name="Medium List 2 Accent 2" w:uiPriority="66"/>
-    <w:lsdException w:name="Medium Grid 1 Accent 2" w:uiPriority="67"/>
-    <w:lsdException w:name="Medium Grid 2 Accent 2" w:uiPriority="68"/>
-    <w:lsdException w:name="Medium Grid 3 Accent 2" w:uiPriority="69"/>
-    <w:lsdException w:name="Dark List Accent 2" w:uiPriority="70"/>
-    <w:lsdException w:name="Colorful Shading Accent 2" w:uiPriority="71"/>
-    <w:lsdException w:name="Colorful List Accent 2" w:uiPriority="72"/>
-    <w:lsdException w:name="Colorful Grid Accent 2" w:uiPriority="73"/>
-    <w:lsdException w:name="Light Shading Accent 3" w:uiPriority="60"/>
-    <w:lsdException w:name="Light List Accent 3" w:uiPriority="61"/>
-    <w:lsdException w:name="Light Grid Accent 3" w:uiPriority="62"/>
-    <w:lsdException w:name="Medium Shading 1 Accent 3" w:uiPriority="63"/>
-    <w:lsdException w:name="Medium Shading 2 Accent 3" w:uiPriority="64"/>
-    <w:lsdException w:name="Medium List 1 Accent 3" w:uiPriority="65"/>
-    <w:lsdException w:name="Medium List 2 Accent 3" w:uiPriority="66"/>
-    <w:lsdException w:name="Medium Grid 1 Accent 3" w:uiPriority="67"/>
-    <w:lsdException w:name="Medium Grid 2 Accent 3" w:uiPriority="68"/>
-    <w:lsdException w:name="Medium Grid 3 Accent 3" w:uiPriority="69"/>
-    <w:lsdException w:name="Dark List Accent 3" w:uiPriority="70"/>
-    <w:lsdException w:name="Colorful Shading Accent 3" w:uiPriority="71"/>
-    <w:lsdException w:name="Colorful List Accent 3" w:uiPriority="72"/>
-    <w:lsdException w:name="Colorful Grid Accent 3" w:uiPriority="73"/>
-    <w:lsdException w:name="Light Shading Accent 4" w:uiPriority="60"/>
-    <w:lsdException w:name="Light List Accent 4" w:uiPriority="61"/>
-    <w:lsdException w:name="Light Grid Accent 4" w:uiPriority="62"/>
-    <w:lsdException w:name="Medium Shading 1 Accent 4" w:uiPriority="63"/>
-    <w:lsdException w:name="Medium Shading 2 Accent 4" w:uiPriority="64"/>
-    <w:lsdException w:name="Medium List 1 Accent 4" w:uiPriority="65"/>
-    <w:lsdException w:name="Medium List 2 Accent 4" w:uiPriority="66"/>
-    <w:lsdException w:name="Medium Grid 1 Accent 4" w:uiPriority="67"/>
-    <w:lsdException w:name="Medium Grid 2 Accent 4" w:uiPriority="68"/>
-    <w:lsdException w:name="Medium Grid 3 Accent 4" w:uiPriority="69"/>
-    <w:lsdException w:name="Dark List Accent 4" w:uiPriority="70"/>
-    <w:lsdException w:name="Colorful Shading Accent 4" w:uiPriority="71"/>
-    <w:lsdException w:name="Colorful List Accent 4" w:uiPriority="72"/>
-    <w:lsdException w:name="Colorful Grid Accent 4" w:uiPriority="73"/>
-    <w:lsdException w:name="Light Shading Accent 5" w:uiPriority="60"/>
-    <w:lsdException w:name="Light List Accent 5" w:uiPriority="61"/>
-    <w:lsdException w:name="Light Grid Accent 5" w:uiPriority="62"/>
-    <w:lsdException w:name="Medium Shading 1 Accent 5" w:uiPriority="63"/>
-    <w:lsdException w:name="Medium Shading 2 Accent 5" w:uiPriority="64"/>
-    <w:lsdException w:name="Medium List 1 Accent 5" w:uiPriority="65"/>
-    <w:lsdException w:name="Medium List 2 Accent 5" w:uiPriority="66"/>
-    <w:lsdException w:name="Medium Grid 1 Accent 5" w:uiPriority="67"/>
-    <w:lsdException w:name="Medium Grid 2 Accent 5" w:uiPriority="68"/>
-    <w:lsdException w:name="Medium Grid 3 Accent 5" w:uiPriority="69"/>
-    <w:lsdException w:name="Dark List Accent 5" w:uiPriority="70"/>
-    <w:lsdException w:name="Colorful Shading Accent 5" w:uiPriority="71"/>
-    <w:lsdException w:name="Colorful List Accent 5" w:uiPriority="72"/>
-    <w:lsdException w:name="Colorful Grid Accent 5" w:uiPriority="73"/>
-    <w:lsdException w:name="Light Shading Accent 6" w:uiPriority="60"/>
-    <w:lsdException w:name="Light List Accent 6" w:uiPriority="61"/>
-    <w:lsdException w:name="Light Grid Accent 6" w:uiPriority="62"/>
-    <w:lsdException w:name="Medium Shading 1 Accent 6" w:uiPriority="63"/>
-    <w:lsdException w:name="Medium Shading 2 Accent 6" w:uiPriority="64"/>
-    <w:lsdException w:name="Medium List 1 Accent 6" w:uiPriority="65"/>
-    <w:lsdException w:name="Medium List 2 Accent 6" w:uiPriority="66"/>
-    <w:lsdException w:name="Medium Grid 1 Accent 6" w:uiPriority="67"/>
-    <w:lsdException w:name="Medium Grid 2 Accent 6" w:uiPriority="68"/>
-    <w:lsdException w:name="Medium Grid 3 Accent 6" w:uiPriority="69"/>
-    <w:lsdException w:name="Dark List Accent 6" w:uiPriority="70"/>
-    <w:lsdException w:name="Colorful Shading Accent 6" w:uiPriority="71"/>
-    <w:lsdException w:name="Colorful List Accent 6" w:uiPriority="72"/>
-    <w:lsdException w:name="Colorful Grid Accent 6" w:uiPriority="73"/>
-    <w:lsdException w:name="Subtle Emphasis" w:uiPriority="19" w:qFormat="1"/>
-    <w:lsdException w:name="Intense Emphasis" w:uiPriority="21" w:qFormat="1"/>
-    <w:lsdException w:name="Subtle Reference" w:uiPriority="31" w:qFormat="1"/>
-    <w:lsdException w:name="Intense Reference" w:uiPriority="32" w:qFormat="1"/>
-    <w:lsdException w:name="Book Title" w:uiPriority="33" w:qFormat="1"/>
-    <w:lsdException w:name="Bibliography" w:semiHidden="1" w:uiPriority="37" w:unhideWhenUsed="1"/>
-    <w:lsdException w:name="TOC Heading" w:semiHidden="1" w:uiPriority="39" w:unhideWhenUsed="1" w:qFormat="1"/>
-    <w:lsdException w:name="Plain Table 1" w:uiPriority="41"/>
-    <w:lsdException w:name="Plain Table 2" w:uiPriority="42"/>
-    <w:lsdException w:name="Plain Table 3" w:uiPriority="43"/>
-    <w:lsdException w:name="Plain Table 4" w:uiPriority="44"/>
-    <w:lsdException w:name="Plain Table 5" w:uiPriority="45"/>
-    <w:lsdException w:name="Grid Table Light" w:uiPriority="40"/>
-    <w:lsdException w:name="Grid Table 1 Light" w:uiPriority="46"/>
-    <w:lsdException w:name="Grid Table 2" w:uiPriority="47"/>
-    <w:lsdException w:name="Grid Table 3" w:uiPriority="48"/>
-    <w:lsdException w:name="Grid Table 4" w:uiPriority="49"/>
-    <w:lsdException w:name="Grid Table 5 Dark" w:uiPriority="50"/>
-    <w:lsdException w:name="Grid Table 6 Colorful" w:uiPriority="51"/>
-    <w:lsdException w:name="Grid Table 7 Colorful" w:uiPriority="52"/>
-    <w:lsdException w:name="Grid Table 1 Light Accent 1" w:uiPriority="46"/>
-    <w:lsdException w:name="Grid Table 2 Accent 1" w:uiPriority="47"/>
-    <w:lsdException w:name="Grid Table 3 Accent 1" w:uiPriority="48"/>
-    <w:lsdException w:name="Grid Table 4 Accent 1" w:uiPriority="49"/>
-    <w:lsdException w:name="Grid Table 5 Dark Accent 1" w:uiPriority="50"/>
-    <w:lsdException w:name="Grid Table 6 Colorful Accent 1" w:uiPriority="51"/>
-    <w:lsdException w:name="Grid Table 7 Colorful Accent 1" w:uiPriority="52"/>
-    <w:lsdException w:name="Grid Table 1 Light Accent 2" w:uiPriority="46"/>
-    <w:lsdException w:name="Grid Table 2 Accent 2" w:uiPriority="47"/>
-    <w:lsdException w:name="Grid Table 3 Accent 2" w:uiPriority="48"/>
-    <w:lsdException w:name="Grid Table 4 Accent 2" w:uiPriority="49"/>
-    <w:lsdException w:name="Grid Table 5 Dark Accent 2" w:uiPriority="50"/>
-    <w:lsdException w:name="Grid Table 6 Colorful Accent 2" w:uiPriority="51"/>
-    <w:lsdException w:name="Grid Table 7 Colorful Accent 2" w:uiPriority="52"/>
-    <w:lsdException w:name="Grid Table 1 Light Accent 3" w:uiPriority="46"/>
-    <w:lsdException w:name="Grid Table 2 Accent 3" w:uiPriority="47"/>
-    <w:lsdException w:name="Grid Table 3 Accent 3" w:uiPriority="48"/>
-    <w:lsdException w:name="Grid Table 4 Accent 3" w:uiPriority="49"/>
-    <w:lsdException w:name="Grid Table 5 Dark Accent 3" w:uiPriority="50"/>
-    <w:lsdException w:name="Grid Table 6 Colorful Accent 3" w:uiPriority="51"/>
-    <w:lsdException w:name="Grid Table 7 Colorful Accent 3" w:uiPriority="52"/>
-    <w:lsdException w:name="Grid Table 1 Light Accent 4" w:uiPriority="46"/>
-    <w:lsdException w:name="Grid Table 2 Accent 4" w:uiPriority="47"/>
-    <w:lsdException w:name="Grid Table 3 Accent 4" w:uiPriority="48"/>
-    <w:lsdException w:name="Grid Table 4 Accent 4" w:uiPriority="49"/>
-    <w:lsdException w:name="Grid Table 5 Dark Accent 4" w:uiPriority="50"/>
-    <w:lsdException w:name="Grid Table 6 Colorful Accent 4" w:uiPriority="51"/>
-    <w:lsdException w:name="Grid Table 7 Colorful Accent 4" w:uiPriority="52"/>
-    <w:lsdException w:name="Grid Table 1 Light Accent 5" w:uiPriority="46"/>
-    <w:lsdException w:name="Grid Table 2 Accent 5" w:uiPriority="47"/>
-    <w:lsdException w:name="Grid Table 3 Accent 5" w:uiPriority="48"/>
-    <w:lsdException w:name="Grid Table 4 Accent 5" w:uiPriority="49"/>
-    <w:lsdException w:name="Grid Table 5 Dark Accent 5" w:uiPriority="50"/>
-    <w:lsdException w:name="Grid Table 6 Colorful Accent 5" w:uiPriority="51"/>
-    <w:lsdException w:name="Grid Table 7 Colorful Accent 5" w:uiPriority="52"/>
-    <w:lsdException w:name="Grid Table 1 Light Accent 6" w:uiPriority="46"/>
-    <w:lsdException w:name="Grid Table 2 Accent 6" w:uiPriority="47"/>
-    <w:lsdException w:name="Grid Table 3 Accent 6" w:uiPriority="48"/>
-    <w:lsdException w:name="Grid Table 4 Accent 6" w:uiPriority="49"/>
-    <w:lsdException w:name="Grid Table 5 Dark Accent 6" w:uiPriority="50"/>
-    <w:lsdException w:name="Grid Table 6 Colorful Accent 6" w:uiPriority="51"/>
-    <w:lsdException w:name="Grid Table 7 Colorful Accent 6" w:uiPriority="52"/>
-    <w:lsdException w:name="List Table 1 Light" w:uiPriority="46"/>
-    <w:lsdException w:name="List Table 2" w:uiPriority="47"/>
-    <w:lsdException w:name="List Table 3" w:uiPriority="48"/>
-    <w:lsdException w:name="List Table 4" w:uiPriority="49"/>
-    <w:lsdException w:name="List Table 5 Dark" w:uiPriority="50"/>
-    <w:lsdException w:name="List Table 6 Colorful" w:uiPriority="51"/>
-    <w:lsdException w:name="List Table 7 Colorful" w:uiPriority="52"/>
-    <w:lsdException w:name="List Table 1 Light Accent 1" w:uiPriority="46"/>
-    <w:lsdException w:name="List Table 2 Accent 1" w:uiPriority="47"/>
-    <w:lsdException w:name="List Table 3 Accent 1" w:uiPriority="48"/>
-    <w:lsdException w:name="List Table 4 Accent 1" w:uiPriority="49"/>
-    <w:lsdException w:name="List Table 5 Dark Accent 1" w:uiPriority="50"/>
-    <w:lsdException w:name="List Table 6 Colorful Accent 1" w:uiPriority="51"/>
-    <w:lsdException w:name="List Table 7 Colorful Accent 1" w:uiPriority="52"/>
-    <w:lsdException w:name="List Table 1 Light Accent 2" w:uiPriority="46"/>
-    <w:lsdException w:name="List Table 2 Accent 2" w:uiPriority="47"/>
-    <w:lsdException w:name="List Table 3 Accent 2" w:uiPriority="48"/>
-    <w:lsdException w:name="List Table 4 Accent 2" w:uiPriority="49"/>
-    <w:lsdException w:name="List Table 5 Dark Accent 2" w:uiPriority="50"/>
-    <w:lsdException w:name="List Table 6 Colorful Accent 2" w:uiPriority="51"/>
-    <w:lsdException w:name="List Table 7 Colorful Accent 2" w:uiPriority="52"/>
-    <w:lsdException w:name="List Table 1 Light Accent 3" w:uiPriority="46"/>
-    <w:lsdException w:name="List Table 2 Accent 3" w:uiPriority="47"/>
-    <w:lsdException w:name="List Table 3 Accent 3" w:uiPriority="48"/>
-    <w:lsdException w:name="List Table 4 Accent 3" w:uiPriority="49"/>
-    <w:lsdException w:name="List Table 5 Dark Accent 3" w:uiPriority="50"/>
-    <w:lsdException w:name="List Table 6 Colorful Accent 3" w:uiPriority="51"/>
-    <w:lsdException w:name="List Table 7 Colorful Accent 3" w:uiPriority="52"/>
-    <w:lsdException w:name="List Table 1 Light Accent 4" w:uiPriority="46"/>
-    <w:lsdException w:name="List Table 2 Accent 4" w:uiPriority="47"/>
-    <w:lsdException w:name="List Table 3 Accent 4" w:uiPriority="48"/>
-    <w:lsdException w:name="List Table 4 Accent 4" w:uiPriority="49"/>
-    <w:lsdException w:name="List Table 5 Dark Accent 4" w:uiPriority="50"/>
-    <w:lsdException w:name="List Table 6 Colorful Accent 4" w:uiPriority="51"/>
-    <w:lsdException w:name="List Table 7 Colorful Accent 4" w:uiPriority="52"/>
-    <w:lsdException w:name="List Table 1 Light Accent 5" w:uiPriority="46"/>
-    <w:lsdException w:name="List Table 2 Accent 5" w:uiPriority="47"/>
-    <w:lsdException w:name="List Table 3 Accent 5" w:uiPriority="48"/>
-    <w:lsdException w:name="List Table 4 Accent 5" w:uiPriority="49"/>
-    <w:lsdException w:name="List Table 5 Dark Accent 5" w:uiPriority="50"/>
-    <w:lsdException w:name="List Table 6 Colorful Accent 5" w:uiPriority="51"/>
-    <w:lsdException w:name="List Table 7 Colorful Accent 5" w:uiPriority="52"/>
-    <w:lsdException w:name="List Table 1 Light Accent 6" w:uiPriority="46"/>
-    <w:lsdException w:name="List Table 2 Accent 6" w:uiPriority="47"/>
-    <w:lsdException w:name="List Table 3 Accent 6" w:uiPriority="48"/>
-    <w:lsdException w:name="List Table 4 Accent 6" w:uiPriority="49"/>
-    <w:lsdException w:name="List Table 5 Dark Accent 6" w:uiPriority="50"/>
-    <w:lsdException w:name="List Table 6 Colorful Accent 6" w:uiPriority="51"/>
-    <w:lsdException w:name="List Table 7 Colorful Accent 6" w:uiPriority="52"/>
-  </w:latentStyles>
-  <w:style w:type="paragraph" w:default="1" w:styleId="Standard">
-    <w:name w:val="Normal"/>
-    <w:qFormat/>
-  </w:style>
-  <w:style w:type="character" w:default="1" w:styleId="Absatz-Standardschriftart">
-    <w:name w:val="Default Paragraph Font"/>
-    <w:uiPriority w:val="1"/>
-    <w:semiHidden/>
-    <w:unhideWhenUsed/>
-  </w:style>
-  <w:style w:type="table" w:default="1" w:styleId="NormaleTabelle">
-    <w:name w:val="Normal Table"/>
-    <w:uiPriority w:val="99"/>
-    <w:semiHidden/>
-    <w:unhideWhenUsed/>
-    <w:tblPr>
-      <w:tblInd w:w="0" w:type="dxa"/>
-      <w:tblCellMar>
-        <w:top w:w="0" w:type="dxa"/>
-        <w:left w:w="108" w:type="dxa"/>
-        <w:bottom w:w="0" w:type="dxa"/>
-        <w:right w:w="108" w:type="dxa"/>
-      </w:tblCellMar>
-    </w:tblPr>
-  </w:style>
-  <w:style w:type="numbering" w:default="1" w:styleId="KeineListe">
-    <w:name w:val="No List"/>
-    <w:uiPriority w:val="99"/>
-    <w:semiHidden/>
-    <w:unhideWhenUsed/>
-  </w:style>
-  <w:style w:type="paragraph" w:customStyle="1" w:styleId="17252F2774154218B944654A08AFF450">
-    <w:name w:val="17252F2774154218B944654A08AFF450"/>
-    <w:rsid w:val="001A0398"/>
-  </w:style>
-  <w:style w:type="paragraph" w:customStyle="1" w:styleId="35BB1461A6F240FEBCA20489BDFAB67A">
-    <w:name w:val="35BB1461A6F240FEBCA20489BDFAB67A"/>
-    <w:rsid w:val="001A0398"/>
-  </w:style>
-</w:styles>
-</file>
-
-<file path=word/glossary/webSettings.xml><?xml version="1.0" encoding="utf-8"?>
-<w:webSettings xmlns:mc="http://schemas.openxmlformats.org/markup-compatibility/2006" xmlns:r="http://schemas.openxmlformats.org/officeDocument/2006/relationships" xmlns:w="http://schemas.openxmlformats.org/wordprocessingml/2006/main" xmlns:w14="http://schemas.microsoft.com/office/word/2010/wordml" xmlns:w15="http://schemas.microsoft.com/office/word/2012/wordml" mc:Ignorable="w14 w15">
-  <w:optimizeForBrowser/>
-  <w:allowPNG/>
-</w:webSettings>
-</file>
-
 <file path=word/theme/theme1.xml><?xml version="1.0" encoding="utf-8"?>
 <a:theme xmlns:a="http://schemas.openxmlformats.org/drawingml/2006/main" name="Office Theme">
   <a:themeElements>

</xml_diff>